<commit_message>
Updated docs and astah
</commit_message>
<xml_diff>
--- a/docs/designpatterns_documentatie.docx
+++ b/docs/designpatterns_documentatie.docx
@@ -2185,7 +2185,7 @@
                 <w:webHidden/>
                 <w:lang w:val="nl-NL"/>
               </w:rPr>
-              <w:t>10</w:t>
+              <w:t>11</w:t>
             </w:r>
             <w:r>
               <w:rPr>
@@ -2280,7 +2280,7 @@
                 <w:webHidden/>
                 <w:lang w:val="nl-NL"/>
               </w:rPr>
-              <w:t>10</w:t>
+              <w:t>12</w:t>
             </w:r>
             <w:r>
               <w:rPr>
@@ -2381,7 +2381,7 @@
                 <w:webHidden/>
                 <w:lang w:val="nl-NL"/>
               </w:rPr>
-              <w:t>10</w:t>
+              <w:t>12</w:t>
             </w:r>
             <w:r>
               <w:rPr>
@@ -2482,7 +2482,7 @@
                 <w:webHidden/>
                 <w:lang w:val="nl-NL"/>
               </w:rPr>
-              <w:t>10</w:t>
+              <w:t>13</w:t>
             </w:r>
             <w:r>
               <w:rPr>
@@ -2577,7 +2577,7 @@
                 <w:webHidden/>
                 <w:lang w:val="nl-NL"/>
               </w:rPr>
-              <w:t>11</w:t>
+              <w:t>14</w:t>
             </w:r>
             <w:r>
               <w:rPr>
@@ -2678,7 +2678,7 @@
                 <w:webHidden/>
                 <w:lang w:val="nl-NL"/>
               </w:rPr>
-              <w:t>11</w:t>
+              <w:t>14</w:t>
             </w:r>
             <w:r>
               <w:rPr>
@@ -2779,7 +2779,7 @@
                 <w:webHidden/>
                 <w:lang w:val="nl-NL"/>
               </w:rPr>
-              <w:t>12</w:t>
+              <w:t>15</w:t>
             </w:r>
             <w:r>
               <w:rPr>
@@ -6841,25 +6841,7 @@
         <w:rPr>
           <w:lang w:val="nl-NL"/>
         </w:rPr>
-        <w:t xml:space="preserve">Bij stap </w:t>
-      </w:r>
-      <w:r>
-        <w:rPr>
-          <w:lang w:val="nl-NL"/>
-        </w:rPr>
-        <w:t>4</w:t>
-      </w:r>
-      <w:r>
-        <w:rPr>
-          <w:lang w:val="nl-NL"/>
-        </w:rPr>
-        <w:t xml:space="preserve"> zullen de versie van de vorige stap verder ontwikkelen en nieuwe functionaliteit toevoegen. </w:t>
-      </w:r>
-      <w:r>
-        <w:rPr>
-          <w:lang w:val="nl-NL"/>
-        </w:rPr>
-        <w:t xml:space="preserve">In deze stap zullen we waarschijnlijk grotendeels bezig zijn met het </w:t>
+        <w:t xml:space="preserve">Bij stap 4 zullen de versie van de vorige stap verder ontwikkelen en nieuwe functionaliteit toevoegen. In deze stap zullen we waarschijnlijk grotendeels bezig zijn met het </w:t>
       </w:r>
       <w:proofErr w:type="spellStart"/>
       <w:r>
@@ -6933,538 +6915,15 @@
           <w:lang w:val="nl-NL"/>
         </w:rPr>
       </w:pPr>
-    </w:p>
-    <w:p>
-      <w:pPr>
-        <w:pStyle w:val="Kop2"/>
-        <w:rPr>
-          <w:lang w:val="nl-NL"/>
-        </w:rPr>
-      </w:pPr>
-      <w:bookmarkStart w:id="16" w:name="_Toc40901444"/>
-      <w:r>
-        <w:rPr>
-          <w:lang w:val="nl-NL"/>
-        </w:rPr>
-        <w:t>Eindproduct</w:t>
-      </w:r>
-      <w:bookmarkEnd w:id="16"/>
-    </w:p>
-    <w:p>
-      <w:pPr>
-        <w:rPr>
-          <w:lang w:val="nl-NL"/>
-        </w:rPr>
-      </w:pPr>
-    </w:p>
-    <w:p>
-      <w:pPr>
-        <w:rPr>
-          <w:b/>
-          <w:bCs/>
-          <w:lang w:val="nl-NL"/>
-        </w:rPr>
-      </w:pPr>
-      <w:r>
-        <w:rPr>
-          <w:b/>
-          <w:bCs/>
-          <w:lang w:val="nl-NL"/>
-        </w:rPr>
-        <w:t>Code:</w:t>
-      </w:r>
-    </w:p>
-    <w:p>
-      <w:pPr>
-        <w:rPr>
-          <w:b/>
-          <w:bCs/>
-          <w:lang w:val="nl-NL"/>
-        </w:rPr>
-      </w:pPr>
-    </w:p>
-    <w:p>
-      <w:pPr>
-        <w:rPr>
-          <w:b/>
-          <w:bCs/>
-          <w:lang w:val="nl-NL"/>
-        </w:rPr>
-      </w:pPr>
-      <w:r>
-        <w:rPr>
-          <w:b/>
-          <w:bCs/>
-          <w:lang w:val="nl-NL"/>
-        </w:rPr>
-        <w:t>Visueel:</w:t>
-      </w:r>
-    </w:p>
-    <w:p>
-      <w:pPr>
-        <w:rPr>
-          <w:lang w:val="nl-NL"/>
-        </w:rPr>
-      </w:pPr>
-      <w:r>
-        <w:rPr>
-          <w:lang w:val="nl-NL"/>
-        </w:rPr>
-        <w:t>Tijdens het uitvoeren van deze stap zijn er geen visuele wijzigingen doorgevoerd aan de applicatie.</w:t>
-      </w:r>
-    </w:p>
-    <w:p>
-      <w:pPr>
-        <w:rPr>
-          <w:lang w:val="nl-NL"/>
-        </w:rPr>
-      </w:pPr>
-    </w:p>
-    <w:p>
-      <w:pPr>
-        <w:pStyle w:val="Kop1"/>
-        <w:rPr>
-          <w:lang w:val="nl-NL"/>
-        </w:rPr>
-      </w:pPr>
-      <w:bookmarkStart w:id="17" w:name="_Toc40901445"/>
-      <w:r>
-        <w:rPr>
-          <w:lang w:val="nl-NL"/>
-        </w:rPr>
-        <w:t xml:space="preserve">Stap 5: </w:t>
-      </w:r>
-      <w:proofErr w:type="spellStart"/>
-      <w:r>
-        <w:rPr>
-          <w:lang w:val="nl-NL"/>
-        </w:rPr>
-        <w:t>Strategy</w:t>
-      </w:r>
-      <w:proofErr w:type="spellEnd"/>
-      <w:r>
-        <w:rPr>
-          <w:lang w:val="nl-NL"/>
-        </w:rPr>
-        <w:t xml:space="preserve"> </w:t>
-      </w:r>
-      <w:proofErr w:type="spellStart"/>
-      <w:r>
-        <w:rPr>
-          <w:lang w:val="nl-NL"/>
-        </w:rPr>
-        <w:t>pattern</w:t>
-      </w:r>
-      <w:proofErr w:type="spellEnd"/>
-      <w:r>
-        <w:rPr>
-          <w:lang w:val="nl-NL"/>
-        </w:rPr>
-        <w:t xml:space="preserve"> &amp; </w:t>
-      </w:r>
-      <w:r>
-        <w:rPr>
-          <w:lang w:val="nl-NL"/>
-        </w:rPr>
-        <w:t>Singleton</w:t>
-      </w:r>
-      <w:r>
-        <w:rPr>
-          <w:lang w:val="nl-NL"/>
-        </w:rPr>
-        <w:t xml:space="preserve"> </w:t>
-      </w:r>
-      <w:proofErr w:type="spellStart"/>
-      <w:r>
-        <w:rPr>
-          <w:lang w:val="nl-NL"/>
-        </w:rPr>
-        <w:t>pattern</w:t>
-      </w:r>
-      <w:bookmarkEnd w:id="17"/>
-      <w:proofErr w:type="spellEnd"/>
-    </w:p>
-    <w:p>
-      <w:pPr>
-        <w:rPr>
-          <w:lang w:val="nl-NL"/>
-        </w:rPr>
-      </w:pPr>
-    </w:p>
-    <w:p>
-      <w:pPr>
-        <w:rPr>
-          <w:lang w:val="nl-NL"/>
-        </w:rPr>
-      </w:pPr>
-      <w:r>
-        <w:rPr>
-          <w:lang w:val="nl-NL"/>
-        </w:rPr>
-        <w:t xml:space="preserve">Bij stap </w:t>
-      </w:r>
-      <w:r>
-        <w:rPr>
-          <w:lang w:val="nl-NL"/>
-        </w:rPr>
-        <w:t>5</w:t>
-      </w:r>
-      <w:r>
-        <w:rPr>
-          <w:lang w:val="nl-NL"/>
-        </w:rPr>
-        <w:t xml:space="preserve"> zullen de versie van de vorige stap verder ontwikkelen en nieuwe functionaliteit toevoegen. In deze stap zullen we waarschijnlijk grotendeels bezig zijn met het </w:t>
-      </w:r>
-      <w:proofErr w:type="spellStart"/>
-      <w:r>
-        <w:rPr>
-          <w:lang w:val="nl-NL"/>
-        </w:rPr>
-        <w:t>refactoren</w:t>
-      </w:r>
-      <w:proofErr w:type="spellEnd"/>
-      <w:r>
-        <w:rPr>
-          <w:lang w:val="nl-NL"/>
-        </w:rPr>
-        <w:t xml:space="preserve"> van de applicatie en het implementeren van </w:t>
-      </w:r>
-      <w:r>
-        <w:rPr>
-          <w:lang w:val="nl-NL"/>
-        </w:rPr>
-        <w:t xml:space="preserve">het </w:t>
-      </w:r>
-      <w:proofErr w:type="spellStart"/>
-      <w:r>
-        <w:rPr>
-          <w:lang w:val="nl-NL"/>
-        </w:rPr>
-        <w:t>strategy</w:t>
-      </w:r>
-      <w:proofErr w:type="spellEnd"/>
-      <w:r>
-        <w:rPr>
-          <w:lang w:val="nl-NL"/>
-        </w:rPr>
-        <w:t xml:space="preserve"> </w:t>
-      </w:r>
-      <w:proofErr w:type="spellStart"/>
-      <w:r>
-        <w:rPr>
-          <w:lang w:val="nl-NL"/>
-        </w:rPr>
-        <w:t>pattern</w:t>
-      </w:r>
-      <w:proofErr w:type="spellEnd"/>
-      <w:r>
-        <w:rPr>
-          <w:lang w:val="nl-NL"/>
-        </w:rPr>
-        <w:t xml:space="preserve">, singletons zitten al in de applicatie, maar zullen ook toegevoegd worden waar </w:t>
-      </w:r>
-      <w:r>
-        <w:rPr>
-          <w:lang w:val="nl-NL"/>
-        </w:rPr>
-        <w:t>het kan</w:t>
-      </w:r>
-      <w:r>
-        <w:rPr>
-          <w:lang w:val="nl-NL"/>
-        </w:rPr>
-        <w:t>.</w:t>
-      </w:r>
-    </w:p>
-    <w:p>
-      <w:pPr>
-        <w:rPr>
-          <w:lang w:val="nl-NL"/>
-        </w:rPr>
-      </w:pPr>
-    </w:p>
-    <w:p>
-      <w:pPr>
-        <w:pStyle w:val="Kop2"/>
-        <w:rPr>
-          <w:lang w:val="nl-NL"/>
-        </w:rPr>
-      </w:pPr>
-      <w:bookmarkStart w:id="18" w:name="_Toc40901446"/>
-      <w:r>
-        <w:rPr>
-          <w:lang w:val="nl-NL"/>
-        </w:rPr>
-        <w:t>UML diagrammen</w:t>
-      </w:r>
-      <w:bookmarkEnd w:id="18"/>
-    </w:p>
-    <w:p>
-      <w:pPr>
-        <w:rPr>
-          <w:lang w:val="nl-NL"/>
-        </w:rPr>
-      </w:pPr>
-    </w:p>
-    <w:p>
-      <w:pPr>
-        <w:pStyle w:val="Kop2"/>
-        <w:rPr>
-          <w:lang w:val="nl-NL"/>
-        </w:rPr>
-      </w:pPr>
-      <w:bookmarkStart w:id="19" w:name="_Toc40901447"/>
-      <w:r>
-        <w:rPr>
-          <w:lang w:val="nl-NL"/>
-        </w:rPr>
-        <w:t>Eindproduct</w:t>
-      </w:r>
-      <w:bookmarkEnd w:id="19"/>
-    </w:p>
-    <w:p>
-      <w:pPr>
-        <w:rPr>
-          <w:b/>
-          <w:bCs/>
-          <w:lang w:val="nl-NL"/>
-        </w:rPr>
-      </w:pPr>
-      <w:r>
-        <w:rPr>
-          <w:b/>
-          <w:bCs/>
-          <w:lang w:val="nl-NL"/>
-        </w:rPr>
-        <w:t>Code:</w:t>
-      </w:r>
-    </w:p>
-    <w:p>
-      <w:pPr>
-        <w:rPr>
-          <w:b/>
-          <w:bCs/>
-          <w:lang w:val="nl-NL"/>
-        </w:rPr>
-      </w:pPr>
-    </w:p>
-    <w:p>
-      <w:pPr>
-        <w:rPr>
-          <w:b/>
-          <w:bCs/>
-          <w:lang w:val="nl-NL"/>
-        </w:rPr>
-      </w:pPr>
-      <w:r>
-        <w:rPr>
-          <w:b/>
-          <w:bCs/>
-          <w:lang w:val="nl-NL"/>
-        </w:rPr>
-        <w:t>Visueel:</w:t>
-      </w:r>
-    </w:p>
-    <w:p>
-      <w:pPr>
-        <w:rPr>
-          <w:lang w:val="nl-NL"/>
-        </w:rPr>
-      </w:pPr>
-      <w:r>
-        <w:rPr>
-          <w:lang w:val="nl-NL"/>
-        </w:rPr>
-        <w:t>Tijdens het uitvoeren van deze stap zijn er geen visuele wijzigingen doorgevoerd aan de applicatie.</w:t>
-      </w:r>
-    </w:p>
-    <w:p>
-      <w:pPr>
-        <w:rPr>
-          <w:lang w:val="nl-NL"/>
-        </w:rPr>
-      </w:pPr>
-    </w:p>
-    <w:p>
-      <w:pPr>
-        <w:pStyle w:val="Kop1"/>
-        <w:rPr>
-          <w:lang w:val="nl-NL"/>
-        </w:rPr>
-      </w:pPr>
-      <w:bookmarkStart w:id="20" w:name="_Toc40901448"/>
-      <w:r>
-        <w:rPr>
-          <w:lang w:val="nl-NL"/>
-        </w:rPr>
-        <w:lastRenderedPageBreak/>
-        <w:t xml:space="preserve">Stap 6: </w:t>
-      </w:r>
-      <w:proofErr w:type="spellStart"/>
-      <w:r>
-        <w:rPr>
-          <w:lang w:val="nl-NL"/>
-        </w:rPr>
-        <w:t>Decorator</w:t>
-      </w:r>
-      <w:proofErr w:type="spellEnd"/>
-      <w:r>
-        <w:rPr>
-          <w:lang w:val="nl-NL"/>
-        </w:rPr>
-        <w:t xml:space="preserve"> </w:t>
-      </w:r>
-      <w:proofErr w:type="spellStart"/>
-      <w:r>
-        <w:rPr>
-          <w:lang w:val="nl-NL"/>
-        </w:rPr>
-        <w:t>pattern</w:t>
-      </w:r>
-      <w:bookmarkEnd w:id="20"/>
-      <w:proofErr w:type="spellEnd"/>
-    </w:p>
-    <w:p>
-      <w:pPr>
-        <w:rPr>
-          <w:lang w:val="nl-NL"/>
-        </w:rPr>
-      </w:pPr>
-    </w:p>
-    <w:p>
-      <w:pPr>
-        <w:rPr>
-          <w:lang w:val="nl-NL"/>
-        </w:rPr>
-      </w:pPr>
-      <w:r>
-        <w:rPr>
-          <w:lang w:val="nl-NL"/>
-        </w:rPr>
-        <w:t xml:space="preserve">Bij stap </w:t>
-      </w:r>
-      <w:r>
-        <w:rPr>
-          <w:lang w:val="nl-NL"/>
-        </w:rPr>
-        <w:t>6</w:t>
-      </w:r>
-      <w:r>
-        <w:rPr>
-          <w:lang w:val="nl-NL"/>
-        </w:rPr>
-        <w:t xml:space="preserve"> zullen de versie van de vorige stap verder ontwikkelen en nieuwe functionaliteit toevoegen. </w:t>
-      </w:r>
-      <w:r>
-        <w:rPr>
-          <w:lang w:val="nl-NL"/>
-        </w:rPr>
-        <w:t xml:space="preserve">In deze stap gaan we </w:t>
-      </w:r>
-      <w:proofErr w:type="spellStart"/>
-      <w:r>
-        <w:rPr>
-          <w:lang w:val="nl-NL"/>
-        </w:rPr>
-        <w:t>ornaments</w:t>
-      </w:r>
-      <w:proofErr w:type="spellEnd"/>
-      <w:r>
-        <w:rPr>
-          <w:lang w:val="nl-NL"/>
-        </w:rPr>
-        <w:t xml:space="preserve"> toevoegen aan </w:t>
-      </w:r>
-      <w:proofErr w:type="spellStart"/>
-      <w:r>
-        <w:rPr>
-          <w:lang w:val="nl-NL"/>
-        </w:rPr>
-        <w:t>shapes</w:t>
-      </w:r>
-      <w:proofErr w:type="spellEnd"/>
-      <w:r>
-        <w:rPr>
-          <w:lang w:val="nl-NL"/>
-        </w:rPr>
-        <w:t xml:space="preserve"> doormiddel van het </w:t>
-      </w:r>
-      <w:proofErr w:type="spellStart"/>
-      <w:r>
-        <w:rPr>
-          <w:lang w:val="nl-NL"/>
-        </w:rPr>
-        <w:t>decorator</w:t>
-      </w:r>
-      <w:proofErr w:type="spellEnd"/>
-      <w:r>
-        <w:rPr>
-          <w:lang w:val="nl-NL"/>
-        </w:rPr>
-        <w:t xml:space="preserve"> </w:t>
-      </w:r>
-      <w:proofErr w:type="spellStart"/>
-      <w:r>
-        <w:rPr>
-          <w:lang w:val="nl-NL"/>
-        </w:rPr>
-        <w:t>pattern</w:t>
-      </w:r>
-      <w:proofErr w:type="spellEnd"/>
-      <w:r>
-        <w:rPr>
-          <w:lang w:val="nl-NL"/>
-        </w:rPr>
-        <w:t>. Aangezien dit de laatste stap is zullen we ook onze laatste optimalisaties doorvoeren tijdens deze stap.</w:t>
-      </w:r>
-    </w:p>
-    <w:p>
-      <w:pPr>
-        <w:rPr>
-          <w:lang w:val="nl-NL"/>
-        </w:rPr>
-      </w:pPr>
-    </w:p>
-    <w:p>
-      <w:pPr>
-        <w:pStyle w:val="Kop2"/>
-        <w:rPr>
-          <w:lang w:val="nl-NL"/>
-        </w:rPr>
-      </w:pPr>
-      <w:bookmarkStart w:id="21" w:name="_Toc40901449"/>
-      <w:r>
-        <w:rPr>
-          <w:lang w:val="nl-NL"/>
-        </w:rPr>
-        <w:t>UML diagrammen</w:t>
-      </w:r>
-      <w:bookmarkEnd w:id="21"/>
-    </w:p>
-    <w:p>
-      <w:pPr>
-        <w:rPr>
-          <w:lang w:val="nl-NL"/>
-        </w:rPr>
-      </w:pPr>
-    </w:p>
-    <w:p>
-      <w:pPr>
-        <w:keepNext/>
-        <w:rPr>
-          <w:lang w:val="nl-NL"/>
-        </w:rPr>
-      </w:pPr>
       <w:r>
         <w:rPr>
           <w:noProof/>
-          <w:lang w:val="nl-NL"/>
         </w:rPr>
         <w:drawing>
-          <wp:inline distT="0" distB="0" distL="0" distR="0" wp14:anchorId="2BD37F53" wp14:editId="2A9C3C9E">
-            <wp:extent cx="5943600" cy="2674620"/>
+          <wp:inline distT="0" distB="0" distL="0" distR="0" wp14:anchorId="7A60CA7B" wp14:editId="031C7EC7">
+            <wp:extent cx="6199337" cy="3448050"/>
             <wp:effectExtent l="0" t="0" r="0" b="0"/>
-            <wp:docPr id="8" name="Afbeelding 8"/>
+            <wp:docPr id="12" name="Afbeelding 12"/>
             <wp:cNvGraphicFramePr>
               <a:graphicFrameLocks xmlns:a="http://schemas.openxmlformats.org/drawingml/2006/main" noChangeAspect="1"/>
             </wp:cNvGraphicFramePr>
@@ -7472,7 +6931,7 @@
               <a:graphicData uri="http://schemas.openxmlformats.org/drawingml/2006/picture">
                 <pic:pic xmlns:pic="http://schemas.openxmlformats.org/drawingml/2006/picture">
                   <pic:nvPicPr>
-                    <pic:cNvPr id="0" name="Picture 5"/>
+                    <pic:cNvPr id="0" name="Picture 6"/>
                     <pic:cNvPicPr>
                       <a:picLocks noChangeAspect="1" noChangeArrowheads="1"/>
                     </pic:cNvPicPr>
@@ -7493,7 +6952,7 @@
                   <pic:spPr bwMode="auto">
                     <a:xfrm>
                       <a:off x="0" y="0"/>
-                      <a:ext cx="5943600" cy="2674620"/>
+                      <a:ext cx="6202841" cy="3449999"/>
                     </a:xfrm>
                     <a:prstGeom prst="rect">
                       <a:avLst/>
@@ -7512,81 +6971,34 @@
     </w:p>
     <w:p>
       <w:pPr>
-        <w:pStyle w:val="Bijschrift"/>
-        <w:rPr>
-          <w:lang w:val="nl-NL"/>
-        </w:rPr>
-      </w:pPr>
-      <w:proofErr w:type="spellStart"/>
-      <w:r>
-        <w:rPr>
-          <w:lang w:val="nl-NL"/>
-        </w:rPr>
-        <w:t>Figure</w:t>
-      </w:r>
-      <w:proofErr w:type="spellEnd"/>
+        <w:rPr>
+          <w:lang w:val="en-NL"/>
+        </w:rPr>
+      </w:pPr>
+      <w:r>
+        <w:rPr>
+          <w:lang w:val="nl-NL"/>
+        </w:rPr>
+        <w:t xml:space="preserve">Bij deze stap gaan we het </w:t>
+      </w:r>
+      <w:r>
+        <w:rPr>
+          <w:lang w:val="en-NL"/>
+        </w:rPr>
+        <w:t>visitor</w:t>
+      </w:r>
       <w:r>
         <w:rPr>
           <w:lang w:val="nl-NL"/>
         </w:rPr>
         <w:t xml:space="preserve"> </w:t>
       </w:r>
-      <w:r>
-        <w:rPr>
-          <w:lang w:val="nl-NL"/>
-        </w:rPr>
-        <w:fldChar w:fldCharType="begin"/>
-      </w:r>
-      <w:r>
-        <w:rPr>
-          <w:lang w:val="nl-NL"/>
-        </w:rPr>
-        <w:instrText xml:space="preserve"> SEQ Figure \* ARABIC </w:instrText>
-      </w:r>
-      <w:r>
-        <w:rPr>
-          <w:lang w:val="nl-NL"/>
-        </w:rPr>
-        <w:fldChar w:fldCharType="separate"/>
-      </w:r>
-      <w:r>
-        <w:rPr>
-          <w:noProof/>
-          <w:lang w:val="nl-NL"/>
-        </w:rPr>
-        <w:t>6</w:t>
-      </w:r>
-      <w:r>
-        <w:rPr>
-          <w:lang w:val="nl-NL"/>
-        </w:rPr>
-        <w:fldChar w:fldCharType="end"/>
-      </w:r>
-      <w:r>
-        <w:rPr>
-          <w:lang w:val="nl-NL"/>
-        </w:rPr>
-        <w:t xml:space="preserve"> - diagram</w:t>
-      </w:r>
-    </w:p>
-    <w:p>
-      <w:pPr>
-        <w:rPr>
-          <w:lang w:val="nl-NL"/>
-        </w:rPr>
-      </w:pPr>
-      <w:r>
-        <w:rPr>
-          <w:lang w:val="nl-NL"/>
-        </w:rPr>
-        <w:t xml:space="preserve">Bij deze stap gaan we het </w:t>
-      </w:r>
-      <w:proofErr w:type="spellStart"/>
-      <w:r>
-        <w:rPr>
-          <w:lang w:val="nl-NL"/>
-        </w:rPr>
-        <w:t>decorator</w:t>
+      <w:proofErr w:type="spellStart"/>
+      <w:r>
+        <w:rPr>
+          <w:lang w:val="nl-NL"/>
+        </w:rPr>
+        <w:t>pattern</w:t>
       </w:r>
       <w:proofErr w:type="spellEnd"/>
       <w:r>
@@ -7598,37 +7010,37 @@
       <w:proofErr w:type="spellStart"/>
       <w:r>
         <w:rPr>
-          <w:lang w:val="nl-NL"/>
-        </w:rPr>
-        <w:t>pattern</w:t>
-      </w:r>
-      <w:proofErr w:type="spellEnd"/>
-      <w:r>
-        <w:rPr>
-          <w:lang w:val="nl-NL"/>
-        </w:rPr>
-        <w:t xml:space="preserve"> toevoegen voor het toevoegen van </w:t>
-      </w:r>
-      <w:proofErr w:type="spellStart"/>
-      <w:r>
-        <w:rPr>
-          <w:lang w:val="nl-NL"/>
-        </w:rPr>
-        <w:t>ornaments</w:t>
-      </w:r>
-      <w:proofErr w:type="spellEnd"/>
-      <w:r>
-        <w:rPr>
-          <w:lang w:val="nl-NL"/>
-        </w:rPr>
-        <w:t xml:space="preserve"> aan </w:t>
-      </w:r>
-      <w:proofErr w:type="spellStart"/>
-      <w:r>
-        <w:rPr>
-          <w:lang w:val="nl-NL"/>
-        </w:rPr>
-        <w:t>shapes</w:t>
+          <w:lang w:val="en-NL"/>
+        </w:rPr>
+        <w:t>toevoegen</w:t>
+      </w:r>
+      <w:proofErr w:type="spellEnd"/>
+      <w:r>
+        <w:rPr>
+          <w:lang w:val="en-NL"/>
+        </w:rPr>
+        <w:t xml:space="preserve"> </w:t>
+      </w:r>
+      <w:proofErr w:type="spellStart"/>
+      <w:r>
+        <w:rPr>
+          <w:lang w:val="en-NL"/>
+        </w:rPr>
+        <w:t>aan</w:t>
+      </w:r>
+      <w:proofErr w:type="spellEnd"/>
+      <w:r>
+        <w:rPr>
+          <w:lang w:val="en-NL"/>
+        </w:rPr>
+        <w:t xml:space="preserve"> de </w:t>
+      </w:r>
+      <w:proofErr w:type="spellStart"/>
+      <w:r>
+        <w:rPr>
+          <w:lang w:val="en-NL"/>
+        </w:rPr>
+        <w:t>applicatie</w:t>
       </w:r>
       <w:proofErr w:type="spellEnd"/>
       <w:r>
@@ -7637,206 +7049,831 @@
         </w:rPr>
         <w:t xml:space="preserve">. </w:t>
       </w:r>
-      <w:proofErr w:type="spellStart"/>
-      <w:r>
-        <w:rPr>
-          <w:lang w:val="nl-NL"/>
-        </w:rPr>
-        <w:t>ShapeDecorater</w:t>
-      </w:r>
-      <w:proofErr w:type="spellEnd"/>
-      <w:r>
-        <w:rPr>
-          <w:lang w:val="nl-NL"/>
-        </w:rPr>
-        <w:t xml:space="preserve"> implementeert alle functionaliteit van </w:t>
-      </w:r>
-      <w:proofErr w:type="spellStart"/>
-      <w:r>
-        <w:rPr>
-          <w:lang w:val="nl-NL"/>
-        </w:rPr>
-        <w:t>Shape</w:t>
-      </w:r>
-      <w:proofErr w:type="spellEnd"/>
-      <w:r>
-        <w:rPr>
-          <w:lang w:val="nl-NL"/>
-        </w:rPr>
-        <w:t xml:space="preserve">, omdat deze om een </w:t>
-      </w:r>
-      <w:proofErr w:type="spellStart"/>
-      <w:r>
-        <w:rPr>
-          <w:lang w:val="nl-NL"/>
-        </w:rPr>
-        <w:t>shape</w:t>
-      </w:r>
-      <w:proofErr w:type="spellEnd"/>
-      <w:r>
-        <w:rPr>
-          <w:lang w:val="nl-NL"/>
-        </w:rPr>
-        <w:t xml:space="preserve"> heengaat. Als we aan een </w:t>
-      </w:r>
-      <w:proofErr w:type="spellStart"/>
-      <w:r>
-        <w:rPr>
-          <w:lang w:val="nl-NL"/>
-        </w:rPr>
-        <w:t>ornamentDecorator</w:t>
-      </w:r>
-      <w:proofErr w:type="spellEnd"/>
-      <w:r>
-        <w:rPr>
-          <w:lang w:val="nl-NL"/>
-        </w:rPr>
-        <w:t xml:space="preserve"> willen vragen wat de positie van de </w:t>
-      </w:r>
-      <w:proofErr w:type="spellStart"/>
-      <w:r>
-        <w:rPr>
-          <w:lang w:val="nl-NL"/>
-        </w:rPr>
-        <w:t>shape</w:t>
-      </w:r>
-      <w:proofErr w:type="spellEnd"/>
-      <w:r>
-        <w:rPr>
-          <w:lang w:val="nl-NL"/>
-        </w:rPr>
-        <w:t xml:space="preserve"> is waar deze </w:t>
-      </w:r>
-      <w:proofErr w:type="spellStart"/>
-      <w:r>
-        <w:rPr>
-          <w:lang w:val="nl-NL"/>
-        </w:rPr>
-        <w:t>bijhoort</w:t>
-      </w:r>
-      <w:proofErr w:type="spellEnd"/>
-      <w:r>
-        <w:rPr>
-          <w:lang w:val="nl-NL"/>
-        </w:rPr>
-        <w:t xml:space="preserve">, dan roepen we de functies vanuit </w:t>
-      </w:r>
-      <w:proofErr w:type="spellStart"/>
-      <w:r>
-        <w:rPr>
-          <w:lang w:val="nl-NL"/>
-        </w:rPr>
-        <w:t>IShape</w:t>
-      </w:r>
-      <w:proofErr w:type="spellEnd"/>
-      <w:r>
-        <w:rPr>
-          <w:lang w:val="nl-NL"/>
-        </w:rPr>
-        <w:t xml:space="preserve"> aan, maar linken we door naar de bijbehorende </w:t>
-      </w:r>
-      <w:proofErr w:type="spellStart"/>
-      <w:r>
-        <w:rPr>
-          <w:lang w:val="nl-NL"/>
-        </w:rPr>
-        <w:t>shape</w:t>
-      </w:r>
-      <w:proofErr w:type="spellEnd"/>
-      <w:r>
-        <w:rPr>
-          <w:lang w:val="nl-NL"/>
+      <w:r>
+        <w:rPr>
+          <w:lang w:val="en-NL"/>
+        </w:rPr>
+        <w:t xml:space="preserve">Het </w:t>
+      </w:r>
+      <w:proofErr w:type="spellStart"/>
+      <w:r>
+        <w:rPr>
+          <w:lang w:val="en-NL"/>
+        </w:rPr>
+        <w:t>idee</w:t>
+      </w:r>
+      <w:proofErr w:type="spellEnd"/>
+      <w:r>
+        <w:rPr>
+          <w:lang w:val="en-NL"/>
+        </w:rPr>
+        <w:t xml:space="preserve"> van het visitor pattern is </w:t>
+      </w:r>
+      <w:proofErr w:type="spellStart"/>
+      <w:r>
+        <w:rPr>
+          <w:lang w:val="en-NL"/>
+        </w:rPr>
+        <w:t>dat</w:t>
+      </w:r>
+      <w:proofErr w:type="spellEnd"/>
+      <w:r>
+        <w:rPr>
+          <w:lang w:val="en-NL"/>
+        </w:rPr>
+        <w:t xml:space="preserve"> we </w:t>
+      </w:r>
+      <w:proofErr w:type="spellStart"/>
+      <w:r>
+        <w:rPr>
+          <w:lang w:val="en-NL"/>
+        </w:rPr>
+        <w:t>bepaalde</w:t>
+      </w:r>
+      <w:proofErr w:type="spellEnd"/>
+      <w:r>
+        <w:rPr>
+          <w:lang w:val="en-NL"/>
+        </w:rPr>
+        <w:t xml:space="preserve"> </w:t>
+      </w:r>
+      <w:proofErr w:type="spellStart"/>
+      <w:r>
+        <w:rPr>
+          <w:lang w:val="en-NL"/>
+        </w:rPr>
+        <w:t>functies</w:t>
+      </w:r>
+      <w:proofErr w:type="spellEnd"/>
+      <w:r>
+        <w:rPr>
+          <w:lang w:val="en-NL"/>
+        </w:rPr>
+        <w:t xml:space="preserve"> </w:t>
+      </w:r>
+      <w:proofErr w:type="spellStart"/>
+      <w:r>
+        <w:rPr>
+          <w:lang w:val="en-NL"/>
+        </w:rPr>
+        <w:t>binnen</w:t>
+      </w:r>
+      <w:proofErr w:type="spellEnd"/>
+      <w:r>
+        <w:rPr>
+          <w:lang w:val="en-NL"/>
+        </w:rPr>
+        <w:t xml:space="preserve"> </w:t>
+      </w:r>
+      <w:proofErr w:type="spellStart"/>
+      <w:r>
+        <w:rPr>
+          <w:lang w:val="en-NL"/>
+        </w:rPr>
+        <w:t>vanuit</w:t>
+      </w:r>
+      <w:proofErr w:type="spellEnd"/>
+      <w:r>
+        <w:rPr>
+          <w:lang w:val="en-NL"/>
+        </w:rPr>
+        <w:t xml:space="preserve"> de shape </w:t>
+      </w:r>
+      <w:proofErr w:type="spellStart"/>
+      <w:r>
+        <w:rPr>
+          <w:lang w:val="en-NL"/>
+        </w:rPr>
+        <w:t>kunenn</w:t>
+      </w:r>
+      <w:proofErr w:type="spellEnd"/>
+      <w:r>
+        <w:rPr>
+          <w:lang w:val="en-NL"/>
+        </w:rPr>
+        <w:t xml:space="preserve"> </w:t>
+      </w:r>
+      <w:proofErr w:type="spellStart"/>
+      <w:r>
+        <w:rPr>
+          <w:lang w:val="en-NL"/>
+        </w:rPr>
+        <w:t>aanroepen</w:t>
+      </w:r>
+      <w:proofErr w:type="spellEnd"/>
+      <w:r>
+        <w:rPr>
+          <w:lang w:val="en-NL"/>
+        </w:rPr>
+        <w:t xml:space="preserve"> </w:t>
+      </w:r>
+      <w:proofErr w:type="spellStart"/>
+      <w:r>
+        <w:rPr>
+          <w:lang w:val="en-NL"/>
+        </w:rPr>
+        <w:t>als</w:t>
+      </w:r>
+      <w:proofErr w:type="spellEnd"/>
+      <w:r>
+        <w:rPr>
+          <w:lang w:val="en-NL"/>
+        </w:rPr>
+        <w:t xml:space="preserve"> we </w:t>
+      </w:r>
+      <w:proofErr w:type="spellStart"/>
+      <w:r>
+        <w:rPr>
+          <w:lang w:val="en-NL"/>
+        </w:rPr>
+        <w:t>deze</w:t>
+      </w:r>
+      <w:proofErr w:type="spellEnd"/>
+      <w:r>
+        <w:rPr>
+          <w:lang w:val="en-NL"/>
+        </w:rPr>
+        <w:t xml:space="preserve"> </w:t>
+      </w:r>
+      <w:proofErr w:type="spellStart"/>
+      <w:r>
+        <w:rPr>
+          <w:lang w:val="en-NL"/>
+        </w:rPr>
+        <w:t>visiten</w:t>
+      </w:r>
+      <w:proofErr w:type="spellEnd"/>
+      <w:r>
+        <w:rPr>
+          <w:lang w:val="en-NL"/>
+        </w:rPr>
+        <w:t xml:space="preserve">, </w:t>
+      </w:r>
+      <w:proofErr w:type="spellStart"/>
+      <w:r>
+        <w:rPr>
+          <w:lang w:val="en-NL"/>
+        </w:rPr>
+        <w:t>zonder</w:t>
+      </w:r>
+      <w:proofErr w:type="spellEnd"/>
+      <w:r>
+        <w:rPr>
+          <w:lang w:val="en-NL"/>
+        </w:rPr>
+        <w:t xml:space="preserve"> data </w:t>
+      </w:r>
+      <w:proofErr w:type="spellStart"/>
+      <w:r>
+        <w:rPr>
+          <w:lang w:val="en-NL"/>
+        </w:rPr>
+        <w:t>aan</w:t>
+      </w:r>
+      <w:proofErr w:type="spellEnd"/>
+      <w:r>
+        <w:rPr>
+          <w:lang w:val="en-NL"/>
+        </w:rPr>
+        <w:t xml:space="preserve"> </w:t>
+      </w:r>
+      <w:proofErr w:type="spellStart"/>
+      <w:r>
+        <w:rPr>
+          <w:lang w:val="en-NL"/>
+        </w:rPr>
+        <w:t>te</w:t>
+      </w:r>
+      <w:proofErr w:type="spellEnd"/>
+      <w:r>
+        <w:rPr>
+          <w:lang w:val="en-NL"/>
+        </w:rPr>
+        <w:t xml:space="preserve"> </w:t>
+      </w:r>
+      <w:proofErr w:type="spellStart"/>
+      <w:r>
+        <w:rPr>
+          <w:lang w:val="en-NL"/>
+        </w:rPr>
+        <w:t>passen</w:t>
+      </w:r>
+      <w:proofErr w:type="spellEnd"/>
+      <w:r>
+        <w:rPr>
+          <w:lang w:val="en-NL"/>
+        </w:rPr>
+        <w:t xml:space="preserve">. Het </w:t>
+      </w:r>
+      <w:proofErr w:type="spellStart"/>
+      <w:r>
+        <w:rPr>
+          <w:lang w:val="en-NL"/>
+        </w:rPr>
+        <w:t>zal</w:t>
+      </w:r>
+      <w:proofErr w:type="spellEnd"/>
+      <w:r>
+        <w:rPr>
+          <w:lang w:val="en-NL"/>
+        </w:rPr>
+        <w:t xml:space="preserve"> </w:t>
+      </w:r>
+      <w:proofErr w:type="spellStart"/>
+      <w:r>
+        <w:rPr>
+          <w:lang w:val="en-NL"/>
+        </w:rPr>
+        <w:t>hier</w:t>
+      </w:r>
+      <w:proofErr w:type="spellEnd"/>
+      <w:r>
+        <w:rPr>
+          <w:lang w:val="en-NL"/>
+        </w:rPr>
+        <w:t xml:space="preserve"> </w:t>
+      </w:r>
+      <w:proofErr w:type="spellStart"/>
+      <w:r>
+        <w:rPr>
+          <w:lang w:val="en-NL"/>
+        </w:rPr>
+        <w:t>gaan</w:t>
+      </w:r>
+      <w:proofErr w:type="spellEnd"/>
+      <w:r>
+        <w:rPr>
+          <w:lang w:val="en-NL"/>
+        </w:rPr>
+        <w:t xml:space="preserve"> om het </w:t>
+      </w:r>
+      <w:proofErr w:type="spellStart"/>
+      <w:r>
+        <w:rPr>
+          <w:lang w:val="en-NL"/>
+        </w:rPr>
+        <w:t>saven</w:t>
+      </w:r>
+      <w:proofErr w:type="spellEnd"/>
+      <w:r>
+        <w:rPr>
+          <w:lang w:val="en-NL"/>
+        </w:rPr>
+        <w:t xml:space="preserve">, </w:t>
+      </w:r>
+      <w:proofErr w:type="spellStart"/>
+      <w:r>
+        <w:rPr>
+          <w:lang w:val="en-NL"/>
+        </w:rPr>
+        <w:t>moven</w:t>
+      </w:r>
+      <w:proofErr w:type="spellEnd"/>
+      <w:r>
+        <w:rPr>
+          <w:lang w:val="en-NL"/>
+        </w:rPr>
+        <w:t xml:space="preserve"> </w:t>
+      </w:r>
+      <w:proofErr w:type="spellStart"/>
+      <w:r>
+        <w:rPr>
+          <w:lang w:val="en-NL"/>
+        </w:rPr>
+        <w:t>en</w:t>
+      </w:r>
+      <w:proofErr w:type="spellEnd"/>
+      <w:r>
+        <w:rPr>
+          <w:lang w:val="en-NL"/>
+        </w:rPr>
+        <w:t xml:space="preserve"> </w:t>
+      </w:r>
+      <w:proofErr w:type="spellStart"/>
+      <w:r>
+        <w:rPr>
+          <w:lang w:val="en-NL"/>
+        </w:rPr>
+        <w:t>resizen</w:t>
+      </w:r>
+      <w:proofErr w:type="spellEnd"/>
+      <w:r>
+        <w:rPr>
+          <w:lang w:val="en-NL"/>
+        </w:rPr>
+        <w:t xml:space="preserve"> van </w:t>
+      </w:r>
+      <w:proofErr w:type="spellStart"/>
+      <w:r>
+        <w:rPr>
+          <w:lang w:val="en-NL"/>
+        </w:rPr>
+        <w:t>een</w:t>
+      </w:r>
+      <w:proofErr w:type="spellEnd"/>
+      <w:r>
+        <w:rPr>
+          <w:lang w:val="en-NL"/>
+        </w:rPr>
+        <w:t xml:space="preserve"> shape.</w:t>
+      </w:r>
+    </w:p>
+    <w:p>
+      <w:pPr>
+        <w:rPr>
+          <w:lang w:val="en-NL"/>
+        </w:rPr>
+      </w:pPr>
+      <w:proofErr w:type="spellStart"/>
+      <w:r>
+        <w:rPr>
+          <w:lang w:val="en-NL"/>
+        </w:rPr>
+        <w:t>Bij</w:t>
+      </w:r>
+      <w:proofErr w:type="spellEnd"/>
+      <w:r>
+        <w:rPr>
+          <w:lang w:val="en-NL"/>
+        </w:rPr>
+        <w:t xml:space="preserve"> het </w:t>
+      </w:r>
+      <w:proofErr w:type="spellStart"/>
+      <w:r>
+        <w:rPr>
+          <w:lang w:val="en-NL"/>
+        </w:rPr>
+        <w:t>saven</w:t>
+      </w:r>
+      <w:proofErr w:type="spellEnd"/>
+      <w:r>
+        <w:rPr>
+          <w:lang w:val="en-NL"/>
+        </w:rPr>
+        <w:t xml:space="preserve"> van </w:t>
+      </w:r>
+      <w:proofErr w:type="spellStart"/>
+      <w:r>
+        <w:rPr>
+          <w:lang w:val="en-NL"/>
+        </w:rPr>
+        <w:t>een</w:t>
+      </w:r>
+      <w:proofErr w:type="spellEnd"/>
+      <w:r>
+        <w:rPr>
+          <w:lang w:val="en-NL"/>
+        </w:rPr>
+        <w:t xml:space="preserve"> shape </w:t>
+      </w:r>
+      <w:proofErr w:type="spellStart"/>
+      <w:r>
+        <w:rPr>
+          <w:lang w:val="en-NL"/>
+        </w:rPr>
+        <w:t>zal</w:t>
+      </w:r>
+      <w:proofErr w:type="spellEnd"/>
+      <w:r>
+        <w:rPr>
+          <w:lang w:val="en-NL"/>
+        </w:rPr>
+        <w:t xml:space="preserve"> </w:t>
+      </w:r>
+      <w:proofErr w:type="spellStart"/>
+      <w:r>
+        <w:rPr>
+          <w:lang w:val="en-NL"/>
+        </w:rPr>
+        <w:t>hij</w:t>
+      </w:r>
+      <w:proofErr w:type="spellEnd"/>
+      <w:r>
+        <w:rPr>
+          <w:lang w:val="en-NL"/>
+        </w:rPr>
+        <w:t xml:space="preserve"> </w:t>
+      </w:r>
+      <w:proofErr w:type="spellStart"/>
+      <w:r>
+        <w:rPr>
+          <w:lang w:val="en-NL"/>
+        </w:rPr>
+        <w:t>informatie</w:t>
+      </w:r>
+      <w:proofErr w:type="spellEnd"/>
+      <w:r>
+        <w:rPr>
+          <w:lang w:val="en-NL"/>
+        </w:rPr>
+        <w:t xml:space="preserve"> </w:t>
+      </w:r>
+      <w:proofErr w:type="spellStart"/>
+      <w:r>
+        <w:rPr>
+          <w:lang w:val="en-NL"/>
+        </w:rPr>
+        <w:t>vanuit</w:t>
+      </w:r>
+      <w:proofErr w:type="spellEnd"/>
+      <w:r>
+        <w:rPr>
+          <w:lang w:val="en-NL"/>
+        </w:rPr>
+        <w:t xml:space="preserve"> de shape </w:t>
+      </w:r>
+      <w:proofErr w:type="spellStart"/>
+      <w:r>
+        <w:rPr>
+          <w:lang w:val="en-NL"/>
+        </w:rPr>
+        <w:t>ophalen</w:t>
+      </w:r>
+      <w:proofErr w:type="spellEnd"/>
+      <w:r>
+        <w:rPr>
+          <w:lang w:val="en-NL"/>
+        </w:rPr>
+        <w:t xml:space="preserve"> </w:t>
+      </w:r>
+      <w:proofErr w:type="spellStart"/>
+      <w:r>
+        <w:rPr>
+          <w:lang w:val="en-NL"/>
+        </w:rPr>
+        <w:t>en</w:t>
+      </w:r>
+      <w:proofErr w:type="spellEnd"/>
+      <w:r>
+        <w:rPr>
+          <w:lang w:val="en-NL"/>
+        </w:rPr>
+        <w:t xml:space="preserve"> </w:t>
+      </w:r>
+      <w:proofErr w:type="spellStart"/>
+      <w:r>
+        <w:rPr>
+          <w:lang w:val="en-NL"/>
+        </w:rPr>
+        <w:t>deze</w:t>
+      </w:r>
+      <w:proofErr w:type="spellEnd"/>
+      <w:r>
+        <w:rPr>
+          <w:lang w:val="en-NL"/>
+        </w:rPr>
+        <w:t xml:space="preserve"> </w:t>
+      </w:r>
+      <w:proofErr w:type="spellStart"/>
+      <w:r>
+        <w:rPr>
+          <w:lang w:val="en-NL"/>
+        </w:rPr>
+        <w:t>omzetten</w:t>
+      </w:r>
+      <w:proofErr w:type="spellEnd"/>
+      <w:r>
+        <w:rPr>
+          <w:lang w:val="en-NL"/>
+        </w:rPr>
+        <w:t xml:space="preserve"> </w:t>
+      </w:r>
+      <w:proofErr w:type="spellStart"/>
+      <w:r>
+        <w:rPr>
+          <w:lang w:val="en-NL"/>
+        </w:rPr>
+        <w:t>naar</w:t>
+      </w:r>
+      <w:proofErr w:type="spellEnd"/>
+      <w:r>
+        <w:rPr>
+          <w:lang w:val="en-NL"/>
+        </w:rPr>
+        <w:t xml:space="preserve"> </w:t>
+      </w:r>
+      <w:proofErr w:type="spellStart"/>
+      <w:r>
+        <w:rPr>
+          <w:lang w:val="en-NL"/>
+        </w:rPr>
+        <w:t>een</w:t>
+      </w:r>
+      <w:proofErr w:type="spellEnd"/>
+      <w:r>
+        <w:rPr>
+          <w:lang w:val="en-NL"/>
+        </w:rPr>
+        <w:t xml:space="preserve"> </w:t>
+      </w:r>
+      <w:proofErr w:type="spellStart"/>
+      <w:r>
+        <w:rPr>
+          <w:lang w:val="en-NL"/>
+        </w:rPr>
+        <w:t>textstring</w:t>
+      </w:r>
+      <w:proofErr w:type="spellEnd"/>
+      <w:r>
+        <w:rPr>
+          <w:lang w:val="en-NL"/>
+        </w:rPr>
+        <w:t xml:space="preserve"> die </w:t>
+      </w:r>
+      <w:proofErr w:type="spellStart"/>
+      <w:r>
+        <w:rPr>
+          <w:lang w:val="en-NL"/>
+        </w:rPr>
+        <w:t>te</w:t>
+      </w:r>
+      <w:proofErr w:type="spellEnd"/>
+      <w:r>
+        <w:rPr>
+          <w:lang w:val="en-NL"/>
+        </w:rPr>
+        <w:t xml:space="preserve"> </w:t>
+      </w:r>
+      <w:proofErr w:type="spellStart"/>
+      <w:r>
+        <w:rPr>
+          <w:lang w:val="en-NL"/>
+        </w:rPr>
+        <w:t>lezen</w:t>
+      </w:r>
+      <w:proofErr w:type="spellEnd"/>
+      <w:r>
+        <w:rPr>
+          <w:lang w:val="en-NL"/>
+        </w:rPr>
+        <w:t xml:space="preserve"> </w:t>
+      </w:r>
+      <w:proofErr w:type="spellStart"/>
+      <w:r>
+        <w:rPr>
+          <w:lang w:val="en-NL"/>
+        </w:rPr>
+        <w:t>valt</w:t>
+      </w:r>
+      <w:proofErr w:type="spellEnd"/>
+      <w:r>
+        <w:rPr>
+          <w:lang w:val="en-NL"/>
+        </w:rPr>
+        <w:t xml:space="preserve"> door de Loader. Het written </w:t>
+      </w:r>
+      <w:proofErr w:type="spellStart"/>
+      <w:r>
+        <w:rPr>
+          <w:lang w:val="en-NL"/>
+        </w:rPr>
+        <w:t>naar</w:t>
+      </w:r>
+      <w:proofErr w:type="spellEnd"/>
+      <w:r>
+        <w:rPr>
+          <w:lang w:val="en-NL"/>
+        </w:rPr>
+        <w:t xml:space="preserve"> </w:t>
+      </w:r>
+      <w:proofErr w:type="spellStart"/>
+      <w:r>
+        <w:rPr>
+          <w:lang w:val="en-NL"/>
+        </w:rPr>
+        <w:t>een</w:t>
+      </w:r>
+      <w:proofErr w:type="spellEnd"/>
+      <w:r>
+        <w:rPr>
+          <w:lang w:val="en-NL"/>
+        </w:rPr>
+        <w:t xml:space="preserve"> </w:t>
+      </w:r>
+      <w:proofErr w:type="spellStart"/>
+      <w:r>
+        <w:rPr>
+          <w:lang w:val="en-NL"/>
+        </w:rPr>
+        <w:t>tekstbestand</w:t>
+      </w:r>
+      <w:proofErr w:type="spellEnd"/>
+      <w:r>
+        <w:rPr>
+          <w:lang w:val="en-NL"/>
+        </w:rPr>
+        <w:t xml:space="preserve"> </w:t>
+      </w:r>
+      <w:proofErr w:type="spellStart"/>
+      <w:r>
+        <w:rPr>
+          <w:lang w:val="en-NL"/>
+        </w:rPr>
+        <w:t>gaat</w:t>
+      </w:r>
+      <w:proofErr w:type="spellEnd"/>
+      <w:r>
+        <w:rPr>
+          <w:lang w:val="en-NL"/>
+        </w:rPr>
+        <w:t xml:space="preserve"> door </w:t>
+      </w:r>
+      <w:proofErr w:type="spellStart"/>
+      <w:r>
+        <w:rPr>
+          <w:lang w:val="en-NL"/>
+        </w:rPr>
+        <w:t>een</w:t>
+      </w:r>
+      <w:proofErr w:type="spellEnd"/>
+      <w:r>
+        <w:rPr>
+          <w:lang w:val="en-NL"/>
+        </w:rPr>
+        <w:t xml:space="preserve"> </w:t>
+      </w:r>
+      <w:proofErr w:type="spellStart"/>
+      <w:r>
+        <w:rPr>
+          <w:lang w:val="en-NL"/>
+        </w:rPr>
+        <w:t>losse</w:t>
+      </w:r>
+      <w:proofErr w:type="spellEnd"/>
+      <w:r>
+        <w:rPr>
+          <w:lang w:val="en-NL"/>
+        </w:rPr>
+        <w:t xml:space="preserve"> singleton </w:t>
+      </w:r>
+      <w:proofErr w:type="spellStart"/>
+      <w:r>
+        <w:rPr>
+          <w:lang w:val="en-NL"/>
+        </w:rPr>
+        <w:t>klasse</w:t>
+      </w:r>
+      <w:proofErr w:type="spellEnd"/>
+      <w:r>
+        <w:rPr>
+          <w:lang w:val="en-NL"/>
         </w:rPr>
         <w:t>.</w:t>
       </w:r>
-    </w:p>
-    <w:p>
-      <w:pPr>
-        <w:rPr>
-          <w:lang w:val="nl-NL"/>
-        </w:rPr>
-      </w:pPr>
-      <w:r>
-        <w:rPr>
-          <w:lang w:val="nl-NL"/>
-        </w:rPr>
-        <w:t xml:space="preserve">Het verplaatsen, </w:t>
-      </w:r>
-      <w:proofErr w:type="spellStart"/>
-      <w:r>
-        <w:rPr>
-          <w:lang w:val="nl-NL"/>
-        </w:rPr>
-        <w:t>resizen</w:t>
-      </w:r>
-      <w:proofErr w:type="spellEnd"/>
-      <w:r>
-        <w:rPr>
-          <w:lang w:val="nl-NL"/>
-        </w:rPr>
-        <w:t xml:space="preserve"> en verdere functionaliteit zal geen impact moeten hebben op een ornament, omdat deze is gekoppeld aan een </w:t>
-      </w:r>
-      <w:proofErr w:type="spellStart"/>
-      <w:r>
-        <w:rPr>
-          <w:lang w:val="nl-NL"/>
-        </w:rPr>
-        <w:t>shape</w:t>
-      </w:r>
-      <w:proofErr w:type="spellEnd"/>
-      <w:r>
-        <w:rPr>
-          <w:lang w:val="nl-NL"/>
-        </w:rPr>
-        <w:t xml:space="preserve">. In deze stap zullen we ook nog het saven en laden vanuit tekst updaten, zodat deze werkt met de structuur van </w:t>
-      </w:r>
-      <w:proofErr w:type="spellStart"/>
-      <w:r>
-        <w:rPr>
-          <w:lang w:val="nl-NL"/>
-        </w:rPr>
-        <w:t>ornaments</w:t>
-      </w:r>
-      <w:proofErr w:type="spellEnd"/>
-      <w:r>
-        <w:rPr>
-          <w:lang w:val="nl-NL"/>
-        </w:rPr>
-        <w:t xml:space="preserve">. </w:t>
-      </w:r>
-    </w:p>
-    <w:p>
-      <w:pPr>
-        <w:rPr>
-          <w:lang w:val="nl-NL"/>
-        </w:rPr>
-      </w:pPr>
-    </w:p>
-    <w:p>
-      <w:pPr>
-        <w:rPr>
-          <w:lang w:val="nl-NL"/>
-        </w:rPr>
-      </w:pPr>
-    </w:p>
-    <w:p>
-      <w:pPr>
-        <w:rPr>
-          <w:lang w:val="nl-NL"/>
-        </w:rPr>
-      </w:pPr>
-    </w:p>
-    <w:p>
-      <w:pPr>
-        <w:rPr>
-          <w:lang w:val="nl-NL"/>
-        </w:rPr>
-      </w:pPr>
-    </w:p>
-    <w:p>
-      <w:pPr>
-        <w:rPr>
-          <w:lang w:val="nl-NL"/>
+      <w:r>
+        <w:rPr>
+          <w:lang w:val="en-NL"/>
+        </w:rPr>
+        <w:t xml:space="preserve"> </w:t>
+      </w:r>
+      <w:proofErr w:type="spellStart"/>
+      <w:r>
+        <w:rPr>
+          <w:lang w:val="en-NL"/>
+        </w:rPr>
+        <w:t>Als</w:t>
+      </w:r>
+      <w:proofErr w:type="spellEnd"/>
+      <w:r>
+        <w:rPr>
+          <w:lang w:val="en-NL"/>
+        </w:rPr>
+        <w:t xml:space="preserve"> </w:t>
+      </w:r>
+      <w:proofErr w:type="spellStart"/>
+      <w:r>
+        <w:rPr>
+          <w:lang w:val="en-NL"/>
+        </w:rPr>
+        <w:t>voorbeeld</w:t>
+      </w:r>
+      <w:proofErr w:type="spellEnd"/>
+      <w:r>
+        <w:rPr>
+          <w:lang w:val="en-NL"/>
+        </w:rPr>
+        <w:t xml:space="preserve"> </w:t>
+      </w:r>
+      <w:proofErr w:type="spellStart"/>
+      <w:r>
+        <w:rPr>
+          <w:lang w:val="en-NL"/>
+        </w:rPr>
+        <w:t>hiervoor</w:t>
+      </w:r>
+      <w:proofErr w:type="spellEnd"/>
+      <w:r>
+        <w:rPr>
+          <w:lang w:val="en-NL"/>
+        </w:rPr>
+        <w:t xml:space="preserve"> is </w:t>
+      </w:r>
+      <w:proofErr w:type="spellStart"/>
+      <w:r>
+        <w:rPr>
+          <w:lang w:val="en-NL"/>
+        </w:rPr>
+        <w:t>er</w:t>
+      </w:r>
+      <w:proofErr w:type="spellEnd"/>
+      <w:r>
+        <w:rPr>
+          <w:lang w:val="en-NL"/>
+        </w:rPr>
+        <w:t xml:space="preserve"> van de </w:t>
+      </w:r>
+      <w:hyperlink r:id="rId17" w:history="1">
+        <w:proofErr w:type="spellStart"/>
+        <w:r>
+          <w:rPr>
+            <w:rStyle w:val="Hyperlink"/>
+            <w:lang w:val="en-NL"/>
+          </w:rPr>
+          <w:t>deze</w:t>
+        </w:r>
+        <w:proofErr w:type="spellEnd"/>
+      </w:hyperlink>
+      <w:r>
+        <w:rPr>
+          <w:lang w:val="en-NL"/>
+        </w:rPr>
+        <w:t xml:space="preserve"> </w:t>
+      </w:r>
+      <w:proofErr w:type="spellStart"/>
+      <w:r>
+        <w:rPr>
+          <w:lang w:val="en-NL"/>
+        </w:rPr>
+        <w:t>bron</w:t>
+      </w:r>
+      <w:proofErr w:type="spellEnd"/>
+      <w:r>
+        <w:rPr>
+          <w:lang w:val="en-NL"/>
+        </w:rPr>
+        <w:t xml:space="preserve"> </w:t>
+      </w:r>
+      <w:proofErr w:type="spellStart"/>
+      <w:r>
+        <w:rPr>
+          <w:lang w:val="en-NL"/>
+        </w:rPr>
+        <w:t>gebruik</w:t>
+      </w:r>
+      <w:proofErr w:type="spellEnd"/>
+      <w:r>
+        <w:rPr>
+          <w:lang w:val="en-NL"/>
+        </w:rPr>
+        <w:t xml:space="preserve"> </w:t>
+      </w:r>
+      <w:proofErr w:type="spellStart"/>
+      <w:r>
+        <w:rPr>
+          <w:lang w:val="en-NL"/>
+        </w:rPr>
+        <w:t>gemaakt</w:t>
+      </w:r>
+      <w:proofErr w:type="spellEnd"/>
+      <w:r>
+        <w:rPr>
+          <w:lang w:val="en-NL"/>
+        </w:rPr>
+        <w:t>.</w:t>
+      </w:r>
+    </w:p>
+    <w:p>
+      <w:pPr>
+        <w:rPr>
+          <w:lang w:val="en-NL"/>
+        </w:rPr>
+      </w:pPr>
+    </w:p>
+    <w:p>
+      <w:pPr>
+        <w:rPr>
+          <w:lang w:val="en-NL"/>
+        </w:rPr>
+      </w:pPr>
+    </w:p>
+    <w:p>
+      <w:pPr>
+        <w:rPr>
+          <w:lang w:val="en-NL"/>
+        </w:rPr>
+      </w:pPr>
+    </w:p>
+    <w:p>
+      <w:pPr>
+        <w:rPr>
+          <w:lang w:val="en-NL"/>
+        </w:rPr>
+      </w:pPr>
+    </w:p>
+    <w:p>
+      <w:pPr>
+        <w:rPr>
+          <w:lang w:val="en-NL"/>
         </w:rPr>
       </w:pPr>
     </w:p>
@@ -7847,7 +7884,7 @@
           <w:lang w:val="nl-NL"/>
         </w:rPr>
       </w:pPr>
-      <w:bookmarkStart w:id="22" w:name="_Toc40901450"/>
+      <w:bookmarkStart w:id="16" w:name="_Toc40901444"/>
       <w:r>
         <w:rPr>
           <w:lang w:val="nl-NL"/>
@@ -7855,6 +7892,2478 @@
         <w:lastRenderedPageBreak/>
         <w:t>Eindproduct</w:t>
       </w:r>
+      <w:bookmarkEnd w:id="16"/>
+    </w:p>
+    <w:p>
+      <w:pPr>
+        <w:rPr>
+          <w:lang w:val="nl-NL"/>
+        </w:rPr>
+      </w:pPr>
+    </w:p>
+    <w:p>
+      <w:pPr>
+        <w:rPr>
+          <w:b/>
+          <w:bCs/>
+          <w:lang w:val="nl-NL"/>
+        </w:rPr>
+      </w:pPr>
+      <w:r>
+        <w:rPr>
+          <w:b/>
+          <w:bCs/>
+          <w:lang w:val="nl-NL"/>
+        </w:rPr>
+        <w:t>Code:</w:t>
+      </w:r>
+    </w:p>
+    <w:p>
+      <w:pPr>
+        <w:rPr>
+          <w:b/>
+          <w:bCs/>
+          <w:lang w:val="nl-NL"/>
+        </w:rPr>
+      </w:pPr>
+    </w:p>
+    <w:p>
+      <w:pPr>
+        <w:rPr>
+          <w:b/>
+          <w:bCs/>
+          <w:lang w:val="nl-NL"/>
+        </w:rPr>
+      </w:pPr>
+      <w:r>
+        <w:rPr>
+          <w:b/>
+          <w:bCs/>
+          <w:lang w:val="nl-NL"/>
+        </w:rPr>
+        <w:t>Visueel:</w:t>
+      </w:r>
+    </w:p>
+    <w:p>
+      <w:pPr>
+        <w:rPr>
+          <w:lang w:val="en-NL"/>
+        </w:rPr>
+      </w:pPr>
+      <w:r>
+        <w:rPr>
+          <w:lang w:val="nl-NL"/>
+        </w:rPr>
+        <w:t>Tijdens het uitvoeren van deze stap zijn er geen visuele wijzigingen doorgevoerd aan de applicatie</w:t>
+      </w:r>
+      <w:r>
+        <w:rPr>
+          <w:lang w:val="en-NL"/>
+        </w:rPr>
+        <w:t xml:space="preserve">, </w:t>
+      </w:r>
+      <w:proofErr w:type="spellStart"/>
+      <w:r>
+        <w:rPr>
+          <w:lang w:val="en-NL"/>
+        </w:rPr>
+        <w:t>daarom</w:t>
+      </w:r>
+      <w:proofErr w:type="spellEnd"/>
+      <w:r>
+        <w:rPr>
+          <w:lang w:val="en-NL"/>
+        </w:rPr>
+        <w:t xml:space="preserve"> is </w:t>
+      </w:r>
+      <w:proofErr w:type="spellStart"/>
+      <w:r>
+        <w:rPr>
+          <w:lang w:val="en-NL"/>
+        </w:rPr>
+        <w:t>er</w:t>
+      </w:r>
+      <w:proofErr w:type="spellEnd"/>
+      <w:r>
+        <w:rPr>
+          <w:lang w:val="en-NL"/>
+        </w:rPr>
+        <w:t xml:space="preserve"> </w:t>
+      </w:r>
+      <w:proofErr w:type="spellStart"/>
+      <w:r>
+        <w:rPr>
+          <w:lang w:val="en-NL"/>
+        </w:rPr>
+        <w:t>bij</w:t>
+      </w:r>
+      <w:proofErr w:type="spellEnd"/>
+      <w:r>
+        <w:rPr>
+          <w:lang w:val="en-NL"/>
+        </w:rPr>
+        <w:t xml:space="preserve"> </w:t>
+      </w:r>
+      <w:proofErr w:type="spellStart"/>
+      <w:r>
+        <w:rPr>
+          <w:lang w:val="en-NL"/>
+        </w:rPr>
+        <w:t>dit</w:t>
+      </w:r>
+      <w:proofErr w:type="spellEnd"/>
+      <w:r>
+        <w:rPr>
+          <w:lang w:val="en-NL"/>
+        </w:rPr>
+        <w:t xml:space="preserve"> </w:t>
+      </w:r>
+      <w:proofErr w:type="spellStart"/>
+      <w:r>
+        <w:rPr>
+          <w:lang w:val="en-NL"/>
+        </w:rPr>
+        <w:t>onderdeel</w:t>
+      </w:r>
+      <w:proofErr w:type="spellEnd"/>
+      <w:r>
+        <w:rPr>
+          <w:lang w:val="en-NL"/>
+        </w:rPr>
+        <w:t xml:space="preserve"> </w:t>
+      </w:r>
+      <w:proofErr w:type="spellStart"/>
+      <w:r>
+        <w:rPr>
+          <w:lang w:val="en-NL"/>
+        </w:rPr>
+        <w:t>ook</w:t>
+      </w:r>
+      <w:proofErr w:type="spellEnd"/>
+      <w:r>
+        <w:rPr>
+          <w:lang w:val="en-NL"/>
+        </w:rPr>
+        <w:t xml:space="preserve"> </w:t>
+      </w:r>
+      <w:proofErr w:type="spellStart"/>
+      <w:r>
+        <w:rPr>
+          <w:lang w:val="en-NL"/>
+        </w:rPr>
+        <w:t>geen</w:t>
+      </w:r>
+      <w:proofErr w:type="spellEnd"/>
+      <w:r>
+        <w:rPr>
+          <w:lang w:val="en-NL"/>
+        </w:rPr>
+        <w:t xml:space="preserve"> screenshot </w:t>
+      </w:r>
+      <w:proofErr w:type="spellStart"/>
+      <w:r>
+        <w:rPr>
+          <w:lang w:val="en-NL"/>
+        </w:rPr>
+        <w:t>te</w:t>
+      </w:r>
+      <w:proofErr w:type="spellEnd"/>
+      <w:r>
+        <w:rPr>
+          <w:lang w:val="en-NL"/>
+        </w:rPr>
+        <w:t xml:space="preserve"> </w:t>
+      </w:r>
+      <w:proofErr w:type="spellStart"/>
+      <w:r>
+        <w:rPr>
+          <w:lang w:val="en-NL"/>
+        </w:rPr>
+        <w:t>zien</w:t>
+      </w:r>
+      <w:proofErr w:type="spellEnd"/>
+      <w:r>
+        <w:rPr>
+          <w:lang w:val="en-NL"/>
+        </w:rPr>
+        <w:t>.</w:t>
+      </w:r>
+    </w:p>
+    <w:p>
+      <w:pPr>
+        <w:rPr>
+          <w:lang w:val="nl-NL"/>
+        </w:rPr>
+      </w:pPr>
+    </w:p>
+    <w:p>
+      <w:pPr>
+        <w:rPr>
+          <w:lang w:val="nl-NL"/>
+        </w:rPr>
+      </w:pPr>
+    </w:p>
+    <w:p>
+      <w:pPr>
+        <w:rPr>
+          <w:lang w:val="nl-NL"/>
+        </w:rPr>
+      </w:pPr>
+    </w:p>
+    <w:p>
+      <w:pPr>
+        <w:rPr>
+          <w:lang w:val="nl-NL"/>
+        </w:rPr>
+      </w:pPr>
+    </w:p>
+    <w:p>
+      <w:pPr>
+        <w:rPr>
+          <w:lang w:val="nl-NL"/>
+        </w:rPr>
+      </w:pPr>
+    </w:p>
+    <w:p>
+      <w:pPr>
+        <w:rPr>
+          <w:lang w:val="nl-NL"/>
+        </w:rPr>
+      </w:pPr>
+    </w:p>
+    <w:p>
+      <w:pPr>
+        <w:rPr>
+          <w:lang w:val="nl-NL"/>
+        </w:rPr>
+      </w:pPr>
+    </w:p>
+    <w:p>
+      <w:pPr>
+        <w:rPr>
+          <w:lang w:val="nl-NL"/>
+        </w:rPr>
+      </w:pPr>
+    </w:p>
+    <w:p>
+      <w:pPr>
+        <w:rPr>
+          <w:lang w:val="nl-NL"/>
+        </w:rPr>
+      </w:pPr>
+    </w:p>
+    <w:p>
+      <w:pPr>
+        <w:rPr>
+          <w:lang w:val="nl-NL"/>
+        </w:rPr>
+      </w:pPr>
+    </w:p>
+    <w:p>
+      <w:pPr>
+        <w:rPr>
+          <w:lang w:val="nl-NL"/>
+        </w:rPr>
+      </w:pPr>
+    </w:p>
+    <w:p>
+      <w:pPr>
+        <w:rPr>
+          <w:lang w:val="nl-NL"/>
+        </w:rPr>
+      </w:pPr>
+    </w:p>
+    <w:p>
+      <w:pPr>
+        <w:rPr>
+          <w:lang w:val="nl-NL"/>
+        </w:rPr>
+      </w:pPr>
+    </w:p>
+    <w:p>
+      <w:pPr>
+        <w:rPr>
+          <w:lang w:val="nl-NL"/>
+        </w:rPr>
+      </w:pPr>
+    </w:p>
+    <w:p>
+      <w:pPr>
+        <w:rPr>
+          <w:lang w:val="nl-NL"/>
+        </w:rPr>
+      </w:pPr>
+    </w:p>
+    <w:p>
+      <w:pPr>
+        <w:rPr>
+          <w:lang w:val="nl-NL"/>
+        </w:rPr>
+      </w:pPr>
+    </w:p>
+    <w:p>
+      <w:pPr>
+        <w:rPr>
+          <w:lang w:val="nl-NL"/>
+        </w:rPr>
+      </w:pPr>
+    </w:p>
+    <w:p>
+      <w:pPr>
+        <w:rPr>
+          <w:lang w:val="nl-NL"/>
+        </w:rPr>
+      </w:pPr>
+    </w:p>
+    <w:p>
+      <w:pPr>
+        <w:rPr>
+          <w:lang w:val="nl-NL"/>
+        </w:rPr>
+      </w:pPr>
+    </w:p>
+    <w:p>
+      <w:pPr>
+        <w:rPr>
+          <w:lang w:val="nl-NL"/>
+        </w:rPr>
+      </w:pPr>
+    </w:p>
+    <w:p>
+      <w:pPr>
+        <w:rPr>
+          <w:lang w:val="nl-NL"/>
+        </w:rPr>
+      </w:pPr>
+    </w:p>
+    <w:p>
+      <w:pPr>
+        <w:pStyle w:val="Kop1"/>
+        <w:rPr>
+          <w:lang w:val="nl-NL"/>
+        </w:rPr>
+      </w:pPr>
+      <w:bookmarkStart w:id="17" w:name="_Toc40901445"/>
+      <w:r>
+        <w:rPr>
+          <w:lang w:val="nl-NL"/>
+        </w:rPr>
+        <w:lastRenderedPageBreak/>
+        <w:t xml:space="preserve">Stap 5: </w:t>
+      </w:r>
+      <w:proofErr w:type="spellStart"/>
+      <w:r>
+        <w:rPr>
+          <w:lang w:val="nl-NL"/>
+        </w:rPr>
+        <w:t>Strategy</w:t>
+      </w:r>
+      <w:proofErr w:type="spellEnd"/>
+      <w:r>
+        <w:rPr>
+          <w:lang w:val="nl-NL"/>
+        </w:rPr>
+        <w:t xml:space="preserve"> </w:t>
+      </w:r>
+      <w:proofErr w:type="spellStart"/>
+      <w:r>
+        <w:rPr>
+          <w:lang w:val="nl-NL"/>
+        </w:rPr>
+        <w:t>pattern</w:t>
+      </w:r>
+      <w:proofErr w:type="spellEnd"/>
+      <w:r>
+        <w:rPr>
+          <w:lang w:val="nl-NL"/>
+        </w:rPr>
+        <w:t xml:space="preserve"> &amp; </w:t>
+      </w:r>
+      <w:r>
+        <w:rPr>
+          <w:lang w:val="nl-NL"/>
+        </w:rPr>
+        <w:t>Singleton</w:t>
+      </w:r>
+      <w:r>
+        <w:rPr>
+          <w:lang w:val="nl-NL"/>
+        </w:rPr>
+        <w:t xml:space="preserve"> </w:t>
+      </w:r>
+      <w:proofErr w:type="spellStart"/>
+      <w:r>
+        <w:rPr>
+          <w:lang w:val="nl-NL"/>
+        </w:rPr>
+        <w:t>pattern</w:t>
+      </w:r>
+      <w:bookmarkEnd w:id="17"/>
+      <w:proofErr w:type="spellEnd"/>
+    </w:p>
+    <w:p>
+      <w:pPr>
+        <w:rPr>
+          <w:lang w:val="nl-NL"/>
+        </w:rPr>
+      </w:pPr>
+    </w:p>
+    <w:p>
+      <w:pPr>
+        <w:rPr>
+          <w:lang w:val="nl-NL"/>
+        </w:rPr>
+      </w:pPr>
+      <w:r>
+        <w:rPr>
+          <w:lang w:val="nl-NL"/>
+        </w:rPr>
+        <w:t xml:space="preserve">Bij stap 5 zullen de versie van de vorige stap verder ontwikkelen en nieuwe functionaliteit toevoegen. In deze stap zullen we waarschijnlijk grotendeels bezig zijn met het </w:t>
+      </w:r>
+      <w:proofErr w:type="spellStart"/>
+      <w:r>
+        <w:rPr>
+          <w:lang w:val="nl-NL"/>
+        </w:rPr>
+        <w:t>refactoren</w:t>
+      </w:r>
+      <w:proofErr w:type="spellEnd"/>
+      <w:r>
+        <w:rPr>
+          <w:lang w:val="nl-NL"/>
+        </w:rPr>
+        <w:t xml:space="preserve"> van de applicatie en het implementeren van het </w:t>
+      </w:r>
+      <w:proofErr w:type="spellStart"/>
+      <w:r>
+        <w:rPr>
+          <w:lang w:val="nl-NL"/>
+        </w:rPr>
+        <w:t>strategy</w:t>
+      </w:r>
+      <w:proofErr w:type="spellEnd"/>
+      <w:r>
+        <w:rPr>
+          <w:lang w:val="nl-NL"/>
+        </w:rPr>
+        <w:t xml:space="preserve"> </w:t>
+      </w:r>
+      <w:proofErr w:type="spellStart"/>
+      <w:r>
+        <w:rPr>
+          <w:lang w:val="nl-NL"/>
+        </w:rPr>
+        <w:t>pattern</w:t>
+      </w:r>
+      <w:proofErr w:type="spellEnd"/>
+      <w:r>
+        <w:rPr>
+          <w:lang w:val="nl-NL"/>
+        </w:rPr>
+        <w:t xml:space="preserve">, singletons zitten al in de applicatie, maar zullen ook toegevoegd worden waar </w:t>
+      </w:r>
+      <w:r>
+        <w:rPr>
+          <w:lang w:val="nl-NL"/>
+        </w:rPr>
+        <w:t>het kan</w:t>
+      </w:r>
+      <w:r>
+        <w:rPr>
+          <w:lang w:val="nl-NL"/>
+        </w:rPr>
+        <w:t>.</w:t>
+      </w:r>
+    </w:p>
+    <w:p>
+      <w:pPr>
+        <w:rPr>
+          <w:lang w:val="nl-NL"/>
+        </w:rPr>
+      </w:pPr>
+    </w:p>
+    <w:p>
+      <w:pPr>
+        <w:pStyle w:val="Kop2"/>
+        <w:rPr>
+          <w:lang w:val="nl-NL"/>
+        </w:rPr>
+      </w:pPr>
+      <w:bookmarkStart w:id="18" w:name="_Toc40901446"/>
+      <w:r>
+        <w:rPr>
+          <w:lang w:val="nl-NL"/>
+        </w:rPr>
+        <w:t>UML diagrammen</w:t>
+      </w:r>
+      <w:bookmarkEnd w:id="18"/>
+    </w:p>
+    <w:p>
+      <w:pPr>
+        <w:rPr>
+          <w:lang w:val="nl-NL"/>
+        </w:rPr>
+      </w:pPr>
+      <w:r>
+        <w:rPr>
+          <w:noProof/>
+        </w:rPr>
+        <w:drawing>
+          <wp:inline distT="0" distB="0" distL="0" distR="0" wp14:anchorId="4A4D655D" wp14:editId="74D19E19">
+            <wp:extent cx="5943600" cy="3900805"/>
+            <wp:effectExtent l="0" t="0" r="0" b="4445"/>
+            <wp:docPr id="13" name="Afbeelding 13"/>
+            <wp:cNvGraphicFramePr>
+              <a:graphicFrameLocks xmlns:a="http://schemas.openxmlformats.org/drawingml/2006/main" noChangeAspect="1"/>
+            </wp:cNvGraphicFramePr>
+            <a:graphic xmlns:a="http://schemas.openxmlformats.org/drawingml/2006/main">
+              <a:graphicData uri="http://schemas.openxmlformats.org/drawingml/2006/picture">
+                <pic:pic xmlns:pic="http://schemas.openxmlformats.org/drawingml/2006/picture">
+                  <pic:nvPicPr>
+                    <pic:cNvPr id="0" name="Picture 8"/>
+                    <pic:cNvPicPr>
+                      <a:picLocks noChangeAspect="1" noChangeArrowheads="1"/>
+                    </pic:cNvPicPr>
+                  </pic:nvPicPr>
+                  <pic:blipFill>
+                    <a:blip r:embed="rId18" cstate="print">
+                      <a:extLst>
+                        <a:ext uri="{28A0092B-C50C-407E-A947-70E740481C1C}">
+                          <a14:useLocalDpi xmlns:a14="http://schemas.microsoft.com/office/drawing/2010/main" val="0"/>
+                        </a:ext>
+                      </a:extLst>
+                    </a:blip>
+                    <a:srcRect/>
+                    <a:stretch>
+                      <a:fillRect/>
+                    </a:stretch>
+                  </pic:blipFill>
+                  <pic:spPr bwMode="auto">
+                    <a:xfrm>
+                      <a:off x="0" y="0"/>
+                      <a:ext cx="5943600" cy="3900805"/>
+                    </a:xfrm>
+                    <a:prstGeom prst="rect">
+                      <a:avLst/>
+                    </a:prstGeom>
+                    <a:noFill/>
+                    <a:ln>
+                      <a:noFill/>
+                    </a:ln>
+                  </pic:spPr>
+                </pic:pic>
+              </a:graphicData>
+            </a:graphic>
+          </wp:inline>
+        </w:drawing>
+      </w:r>
+    </w:p>
+    <w:p>
+      <w:pPr>
+        <w:rPr>
+          <w:lang w:val="en-NL"/>
+        </w:rPr>
+      </w:pPr>
+      <w:r>
+        <w:rPr>
+          <w:lang w:val="nl-NL"/>
+        </w:rPr>
+        <w:t xml:space="preserve">Bij deze stap gaan we het </w:t>
+      </w:r>
+      <w:r>
+        <w:rPr>
+          <w:lang w:val="en-NL"/>
+        </w:rPr>
+        <w:t>strategy pattern</w:t>
+      </w:r>
+      <w:r>
+        <w:rPr>
+          <w:lang w:val="nl-NL"/>
+        </w:rPr>
+        <w:t xml:space="preserve"> </w:t>
+      </w:r>
+      <w:proofErr w:type="spellStart"/>
+      <w:r>
+        <w:rPr>
+          <w:lang w:val="en-NL"/>
+        </w:rPr>
+        <w:t>toevoegen</w:t>
+      </w:r>
+      <w:proofErr w:type="spellEnd"/>
+      <w:r>
+        <w:rPr>
+          <w:lang w:val="en-NL"/>
+        </w:rPr>
+        <w:t xml:space="preserve"> </w:t>
+      </w:r>
+      <w:proofErr w:type="spellStart"/>
+      <w:r>
+        <w:rPr>
+          <w:lang w:val="en-NL"/>
+        </w:rPr>
+        <w:t>aan</w:t>
+      </w:r>
+      <w:proofErr w:type="spellEnd"/>
+      <w:r>
+        <w:rPr>
+          <w:lang w:val="en-NL"/>
+        </w:rPr>
+        <w:t xml:space="preserve"> de </w:t>
+      </w:r>
+      <w:proofErr w:type="spellStart"/>
+      <w:r>
+        <w:rPr>
+          <w:lang w:val="en-NL"/>
+        </w:rPr>
+        <w:t>applicatie</w:t>
+      </w:r>
+      <w:proofErr w:type="spellEnd"/>
+      <w:r>
+        <w:rPr>
+          <w:lang w:val="nl-NL"/>
+        </w:rPr>
+        <w:t xml:space="preserve">. </w:t>
+      </w:r>
+      <w:r>
+        <w:rPr>
+          <w:lang w:val="en-NL"/>
+        </w:rPr>
+        <w:t xml:space="preserve">Door het strategy pattern </w:t>
+      </w:r>
+      <w:proofErr w:type="spellStart"/>
+      <w:r>
+        <w:rPr>
+          <w:lang w:val="en-NL"/>
+        </w:rPr>
+        <w:t>te</w:t>
+      </w:r>
+      <w:proofErr w:type="spellEnd"/>
+      <w:r>
+        <w:rPr>
+          <w:lang w:val="en-NL"/>
+        </w:rPr>
+        <w:t xml:space="preserve"> </w:t>
+      </w:r>
+      <w:proofErr w:type="spellStart"/>
+      <w:r>
+        <w:rPr>
+          <w:lang w:val="en-NL"/>
+        </w:rPr>
+        <w:t>implementeren</w:t>
+      </w:r>
+      <w:proofErr w:type="spellEnd"/>
+      <w:r>
+        <w:rPr>
+          <w:lang w:val="en-NL"/>
+        </w:rPr>
+        <w:t xml:space="preserve"> </w:t>
+      </w:r>
+      <w:proofErr w:type="spellStart"/>
+      <w:r>
+        <w:rPr>
+          <w:lang w:val="en-NL"/>
+        </w:rPr>
+        <w:t>kunenn</w:t>
+      </w:r>
+      <w:proofErr w:type="spellEnd"/>
+      <w:r>
+        <w:rPr>
+          <w:lang w:val="en-NL"/>
+        </w:rPr>
+        <w:t xml:space="preserve"> we de </w:t>
+      </w:r>
+      <w:proofErr w:type="spellStart"/>
+      <w:r>
+        <w:rPr>
+          <w:lang w:val="en-NL"/>
+        </w:rPr>
+        <w:t>klassen</w:t>
+      </w:r>
+      <w:proofErr w:type="spellEnd"/>
+      <w:r>
+        <w:rPr>
+          <w:lang w:val="en-NL"/>
+        </w:rPr>
+        <w:t xml:space="preserve"> “rectangle” </w:t>
+      </w:r>
+      <w:proofErr w:type="spellStart"/>
+      <w:r>
+        <w:rPr>
+          <w:lang w:val="en-NL"/>
+        </w:rPr>
+        <w:t>en</w:t>
+      </w:r>
+      <w:proofErr w:type="spellEnd"/>
+      <w:r>
+        <w:rPr>
+          <w:lang w:val="en-NL"/>
+        </w:rPr>
+        <w:t xml:space="preserve"> “ellipse” tot 1 </w:t>
+      </w:r>
+      <w:proofErr w:type="spellStart"/>
+      <w:r>
+        <w:rPr>
+          <w:lang w:val="en-NL"/>
+        </w:rPr>
+        <w:t>basisshape</w:t>
+      </w:r>
+      <w:proofErr w:type="spellEnd"/>
+      <w:r>
+        <w:rPr>
+          <w:lang w:val="en-NL"/>
+        </w:rPr>
+        <w:t xml:space="preserve"> </w:t>
+      </w:r>
+      <w:proofErr w:type="spellStart"/>
+      <w:r>
+        <w:rPr>
+          <w:lang w:val="en-NL"/>
+        </w:rPr>
+        <w:t>omvormen</w:t>
+      </w:r>
+      <w:proofErr w:type="spellEnd"/>
+      <w:r>
+        <w:rPr>
+          <w:lang w:val="en-NL"/>
+        </w:rPr>
+        <w:t xml:space="preserve">. De </w:t>
+      </w:r>
+      <w:proofErr w:type="spellStart"/>
+      <w:r>
+        <w:rPr>
+          <w:lang w:val="en-NL"/>
+        </w:rPr>
+        <w:t>verschillen</w:t>
+      </w:r>
+      <w:proofErr w:type="spellEnd"/>
+      <w:r>
+        <w:rPr>
+          <w:lang w:val="en-NL"/>
+        </w:rPr>
+        <w:t xml:space="preserve"> die </w:t>
+      </w:r>
+      <w:proofErr w:type="spellStart"/>
+      <w:r>
+        <w:rPr>
+          <w:lang w:val="en-NL"/>
+        </w:rPr>
+        <w:t>deze</w:t>
+      </w:r>
+      <w:proofErr w:type="spellEnd"/>
+      <w:r>
+        <w:rPr>
+          <w:lang w:val="en-NL"/>
+        </w:rPr>
+        <w:t xml:space="preserve"> shapes dan </w:t>
+      </w:r>
+      <w:proofErr w:type="spellStart"/>
+      <w:r>
+        <w:rPr>
+          <w:lang w:val="en-NL"/>
+        </w:rPr>
+        <w:t>toch</w:t>
+      </w:r>
+      <w:proofErr w:type="spellEnd"/>
+      <w:r>
+        <w:rPr>
+          <w:lang w:val="en-NL"/>
+        </w:rPr>
+        <w:t xml:space="preserve"> </w:t>
+      </w:r>
+      <w:proofErr w:type="spellStart"/>
+      <w:r>
+        <w:rPr>
+          <w:lang w:val="en-NL"/>
+        </w:rPr>
+        <w:t>nog</w:t>
+      </w:r>
+      <w:proofErr w:type="spellEnd"/>
+      <w:r>
+        <w:rPr>
+          <w:lang w:val="en-NL"/>
+        </w:rPr>
+        <w:t xml:space="preserve"> </w:t>
+      </w:r>
+      <w:proofErr w:type="spellStart"/>
+      <w:r>
+        <w:rPr>
+          <w:lang w:val="en-NL"/>
+        </w:rPr>
+        <w:t>hebben</w:t>
+      </w:r>
+      <w:proofErr w:type="spellEnd"/>
+      <w:r>
+        <w:rPr>
+          <w:lang w:val="en-NL"/>
+        </w:rPr>
+        <w:t xml:space="preserve">, </w:t>
+      </w:r>
+      <w:proofErr w:type="spellStart"/>
+      <w:r>
+        <w:rPr>
+          <w:lang w:val="en-NL"/>
+        </w:rPr>
+        <w:t>zullen</w:t>
+      </w:r>
+      <w:proofErr w:type="spellEnd"/>
+      <w:r>
+        <w:rPr>
+          <w:lang w:val="en-NL"/>
+        </w:rPr>
+        <w:t xml:space="preserve"> via </w:t>
+      </w:r>
+      <w:proofErr w:type="spellStart"/>
+      <w:r>
+        <w:rPr>
+          <w:lang w:val="en-NL"/>
+        </w:rPr>
+        <w:t>een</w:t>
+      </w:r>
+      <w:proofErr w:type="spellEnd"/>
+      <w:r>
+        <w:rPr>
+          <w:lang w:val="en-NL"/>
+        </w:rPr>
+        <w:t xml:space="preserve"> strategy </w:t>
+      </w:r>
+      <w:proofErr w:type="spellStart"/>
+      <w:r>
+        <w:rPr>
+          <w:lang w:val="en-NL"/>
+        </w:rPr>
+        <w:t>worden</w:t>
+      </w:r>
+      <w:proofErr w:type="spellEnd"/>
+      <w:r>
+        <w:rPr>
+          <w:lang w:val="en-NL"/>
+        </w:rPr>
+        <w:t xml:space="preserve"> </w:t>
+      </w:r>
+      <w:proofErr w:type="spellStart"/>
+      <w:r>
+        <w:rPr>
+          <w:lang w:val="en-NL"/>
+        </w:rPr>
+        <w:t>opgelost</w:t>
+      </w:r>
+      <w:proofErr w:type="spellEnd"/>
+      <w:r>
+        <w:rPr>
+          <w:lang w:val="en-NL"/>
+        </w:rPr>
+        <w:t xml:space="preserve">. </w:t>
+      </w:r>
+    </w:p>
+    <w:p>
+      <w:pPr>
+        <w:rPr>
+          <w:lang w:val="en-NL"/>
+        </w:rPr>
+      </w:pPr>
+      <w:r>
+        <w:rPr>
+          <w:lang w:val="en-NL"/>
+        </w:rPr>
+        <w:t xml:space="preserve">In het </w:t>
+      </w:r>
+      <w:proofErr w:type="spellStart"/>
+      <w:r>
+        <w:rPr>
+          <w:lang w:val="en-NL"/>
+        </w:rPr>
+        <w:t>geval</w:t>
+      </w:r>
+      <w:proofErr w:type="spellEnd"/>
+      <w:r>
+        <w:rPr>
+          <w:lang w:val="en-NL"/>
+        </w:rPr>
+        <w:t xml:space="preserve"> van </w:t>
+      </w:r>
+      <w:proofErr w:type="spellStart"/>
+      <w:r>
+        <w:rPr>
+          <w:lang w:val="en-NL"/>
+        </w:rPr>
+        <w:t>onze</w:t>
+      </w:r>
+      <w:proofErr w:type="spellEnd"/>
+      <w:r>
+        <w:rPr>
+          <w:lang w:val="en-NL"/>
+        </w:rPr>
+        <w:t xml:space="preserve"> </w:t>
+      </w:r>
+      <w:proofErr w:type="spellStart"/>
+      <w:r>
+        <w:rPr>
+          <w:lang w:val="en-NL"/>
+        </w:rPr>
+        <w:t>applicatie</w:t>
+      </w:r>
+      <w:proofErr w:type="spellEnd"/>
+      <w:r>
+        <w:rPr>
+          <w:lang w:val="en-NL"/>
+        </w:rPr>
+        <w:t xml:space="preserve"> </w:t>
+      </w:r>
+      <w:proofErr w:type="spellStart"/>
+      <w:r>
+        <w:rPr>
+          <w:lang w:val="en-NL"/>
+        </w:rPr>
+        <w:t>hebben</w:t>
+      </w:r>
+      <w:proofErr w:type="spellEnd"/>
+      <w:r>
+        <w:rPr>
+          <w:lang w:val="en-NL"/>
+        </w:rPr>
+        <w:t xml:space="preserve"> we </w:t>
+      </w:r>
+      <w:proofErr w:type="spellStart"/>
+      <w:r>
+        <w:rPr>
+          <w:lang w:val="en-NL"/>
+        </w:rPr>
+        <w:t>meerdere</w:t>
+      </w:r>
+      <w:proofErr w:type="spellEnd"/>
+      <w:r>
+        <w:rPr>
+          <w:lang w:val="en-NL"/>
+        </w:rPr>
+        <w:t xml:space="preserve"> strategies </w:t>
+      </w:r>
+      <w:proofErr w:type="spellStart"/>
+      <w:r>
+        <w:rPr>
+          <w:lang w:val="en-NL"/>
+        </w:rPr>
+        <w:t>nodig</w:t>
+      </w:r>
+      <w:proofErr w:type="spellEnd"/>
+      <w:r>
+        <w:rPr>
+          <w:lang w:val="en-NL"/>
+        </w:rPr>
+        <w:t xml:space="preserve">, </w:t>
+      </w:r>
+      <w:proofErr w:type="spellStart"/>
+      <w:r>
+        <w:rPr>
+          <w:lang w:val="en-NL"/>
+        </w:rPr>
+        <w:t>zoals</w:t>
+      </w:r>
+      <w:proofErr w:type="spellEnd"/>
+      <w:r>
+        <w:rPr>
+          <w:lang w:val="en-NL"/>
+        </w:rPr>
+        <w:t xml:space="preserve"> in de </w:t>
+      </w:r>
+      <w:proofErr w:type="spellStart"/>
+      <w:r>
+        <w:rPr>
+          <w:lang w:val="en-NL"/>
+        </w:rPr>
+        <w:t>opdracht</w:t>
+      </w:r>
+      <w:proofErr w:type="spellEnd"/>
+      <w:r>
+        <w:rPr>
+          <w:lang w:val="en-NL"/>
+        </w:rPr>
+        <w:t xml:space="preserve"> </w:t>
+      </w:r>
+      <w:proofErr w:type="spellStart"/>
+      <w:r>
+        <w:rPr>
+          <w:lang w:val="en-NL"/>
+        </w:rPr>
+        <w:t>omschreven</w:t>
+      </w:r>
+      <w:proofErr w:type="spellEnd"/>
+      <w:r>
+        <w:rPr>
+          <w:lang w:val="en-NL"/>
+        </w:rPr>
+        <w:t xml:space="preserve"> </w:t>
+      </w:r>
+      <w:proofErr w:type="spellStart"/>
+      <w:r>
+        <w:rPr>
+          <w:lang w:val="en-NL"/>
+        </w:rPr>
+        <w:t>staat</w:t>
+      </w:r>
+      <w:proofErr w:type="spellEnd"/>
+      <w:r>
+        <w:rPr>
+          <w:lang w:val="en-NL"/>
+        </w:rPr>
+        <w:t xml:space="preserve"> is het </w:t>
+      </w:r>
+      <w:proofErr w:type="spellStart"/>
+      <w:r>
+        <w:rPr>
+          <w:lang w:val="en-NL"/>
+        </w:rPr>
+        <w:t>enige</w:t>
+      </w:r>
+      <w:proofErr w:type="spellEnd"/>
+      <w:r>
+        <w:rPr>
+          <w:lang w:val="en-NL"/>
+        </w:rPr>
+        <w:t xml:space="preserve"> </w:t>
+      </w:r>
+      <w:proofErr w:type="spellStart"/>
+      <w:r>
+        <w:rPr>
+          <w:lang w:val="en-NL"/>
+        </w:rPr>
+        <w:t>verschil</w:t>
+      </w:r>
+      <w:proofErr w:type="spellEnd"/>
+      <w:r>
+        <w:rPr>
+          <w:lang w:val="en-NL"/>
+        </w:rPr>
+        <w:t xml:space="preserve"> </w:t>
+      </w:r>
+      <w:proofErr w:type="spellStart"/>
+      <w:r>
+        <w:rPr>
+          <w:lang w:val="en-NL"/>
+        </w:rPr>
+        <w:t>eigenlijk</w:t>
+      </w:r>
+      <w:proofErr w:type="spellEnd"/>
+      <w:r>
+        <w:rPr>
+          <w:lang w:val="en-NL"/>
+        </w:rPr>
+        <w:t xml:space="preserve"> de draw </w:t>
+      </w:r>
+      <w:proofErr w:type="spellStart"/>
+      <w:r>
+        <w:rPr>
+          <w:lang w:val="en-NL"/>
+        </w:rPr>
+        <w:t>functie</w:t>
+      </w:r>
+      <w:proofErr w:type="spellEnd"/>
+      <w:r>
+        <w:rPr>
+          <w:lang w:val="en-NL"/>
+        </w:rPr>
+        <w:t xml:space="preserve">, maar </w:t>
+      </w:r>
+      <w:proofErr w:type="spellStart"/>
+      <w:r>
+        <w:rPr>
+          <w:lang w:val="en-NL"/>
+        </w:rPr>
+        <w:t>wij</w:t>
+      </w:r>
+      <w:proofErr w:type="spellEnd"/>
+      <w:r>
+        <w:rPr>
+          <w:lang w:val="en-NL"/>
+        </w:rPr>
+        <w:t xml:space="preserve"> </w:t>
+      </w:r>
+      <w:proofErr w:type="spellStart"/>
+      <w:r>
+        <w:rPr>
+          <w:lang w:val="en-NL"/>
+        </w:rPr>
+        <w:t>hebben</w:t>
+      </w:r>
+      <w:proofErr w:type="spellEnd"/>
+      <w:r>
+        <w:rPr>
+          <w:lang w:val="en-NL"/>
+        </w:rPr>
+        <w:t xml:space="preserve"> </w:t>
+      </w:r>
+      <w:proofErr w:type="spellStart"/>
+      <w:r>
+        <w:rPr>
+          <w:lang w:val="en-NL"/>
+        </w:rPr>
+        <w:t>ook</w:t>
+      </w:r>
+      <w:proofErr w:type="spellEnd"/>
+      <w:r>
+        <w:rPr>
+          <w:lang w:val="en-NL"/>
+        </w:rPr>
+        <w:t xml:space="preserve"> </w:t>
+      </w:r>
+      <w:proofErr w:type="spellStart"/>
+      <w:r>
+        <w:rPr>
+          <w:lang w:val="en-NL"/>
+        </w:rPr>
+        <w:t>nog</w:t>
+      </w:r>
+      <w:proofErr w:type="spellEnd"/>
+      <w:r>
+        <w:rPr>
+          <w:lang w:val="en-NL"/>
+        </w:rPr>
+        <w:t xml:space="preserve"> </w:t>
+      </w:r>
+      <w:proofErr w:type="spellStart"/>
+      <w:r>
+        <w:rPr>
+          <w:lang w:val="en-NL"/>
+        </w:rPr>
+        <w:t>een</w:t>
+      </w:r>
+      <w:proofErr w:type="spellEnd"/>
+      <w:r>
+        <w:rPr>
+          <w:lang w:val="en-NL"/>
+        </w:rPr>
+        <w:t xml:space="preserve"> </w:t>
+      </w:r>
+      <w:proofErr w:type="spellStart"/>
+      <w:r>
+        <w:rPr>
+          <w:lang w:val="en-NL"/>
+        </w:rPr>
+        <w:t>drawContour</w:t>
+      </w:r>
+      <w:proofErr w:type="spellEnd"/>
+      <w:r>
+        <w:rPr>
+          <w:lang w:val="en-NL"/>
+        </w:rPr>
+        <w:t xml:space="preserve"> </w:t>
+      </w:r>
+      <w:proofErr w:type="spellStart"/>
+      <w:r>
+        <w:rPr>
+          <w:lang w:val="en-NL"/>
+        </w:rPr>
+        <w:t>functie</w:t>
+      </w:r>
+      <w:proofErr w:type="spellEnd"/>
+      <w:r>
+        <w:rPr>
+          <w:lang w:val="en-NL"/>
+        </w:rPr>
+        <w:t xml:space="preserve"> </w:t>
+      </w:r>
+      <w:proofErr w:type="spellStart"/>
+      <w:r>
+        <w:rPr>
+          <w:lang w:val="en-NL"/>
+        </w:rPr>
+        <w:t>en</w:t>
+      </w:r>
+      <w:proofErr w:type="spellEnd"/>
+      <w:r>
+        <w:rPr>
+          <w:lang w:val="en-NL"/>
+        </w:rPr>
+        <w:t xml:space="preserve"> contains </w:t>
+      </w:r>
+      <w:proofErr w:type="spellStart"/>
+      <w:r>
+        <w:rPr>
+          <w:lang w:val="en-NL"/>
+        </w:rPr>
+        <w:t>functie</w:t>
+      </w:r>
+      <w:proofErr w:type="spellEnd"/>
+      <w:r>
+        <w:rPr>
+          <w:lang w:val="en-NL"/>
+        </w:rPr>
+        <w:t xml:space="preserve">. Het drawen van de contour is </w:t>
+      </w:r>
+      <w:proofErr w:type="spellStart"/>
+      <w:r>
+        <w:rPr>
+          <w:lang w:val="en-NL"/>
+        </w:rPr>
+        <w:t>ook</w:t>
+      </w:r>
+      <w:proofErr w:type="spellEnd"/>
+      <w:r>
+        <w:rPr>
+          <w:lang w:val="en-NL"/>
+        </w:rPr>
+        <w:t xml:space="preserve"> per shape </w:t>
+      </w:r>
+      <w:proofErr w:type="spellStart"/>
+      <w:r>
+        <w:rPr>
+          <w:lang w:val="en-NL"/>
+        </w:rPr>
+        <w:t>verschillend</w:t>
+      </w:r>
+      <w:proofErr w:type="spellEnd"/>
+      <w:r>
+        <w:rPr>
+          <w:lang w:val="en-NL"/>
+        </w:rPr>
+        <w:t xml:space="preserve">. Ook de </w:t>
+      </w:r>
+      <w:proofErr w:type="spellStart"/>
+      <w:r>
+        <w:rPr>
+          <w:lang w:val="en-NL"/>
+        </w:rPr>
+        <w:t>formule</w:t>
+      </w:r>
+      <w:proofErr w:type="spellEnd"/>
+      <w:r>
+        <w:rPr>
+          <w:lang w:val="en-NL"/>
+        </w:rPr>
+        <w:t xml:space="preserve"> om </w:t>
+      </w:r>
+      <w:proofErr w:type="spellStart"/>
+      <w:r>
+        <w:rPr>
+          <w:lang w:val="en-NL"/>
+        </w:rPr>
+        <w:t>te</w:t>
+      </w:r>
+      <w:proofErr w:type="spellEnd"/>
+      <w:r>
+        <w:rPr>
+          <w:lang w:val="en-NL"/>
+        </w:rPr>
+        <w:t xml:space="preserve"> </w:t>
+      </w:r>
+      <w:proofErr w:type="spellStart"/>
+      <w:r>
+        <w:rPr>
+          <w:lang w:val="en-NL"/>
+        </w:rPr>
+        <w:t>checken</w:t>
+      </w:r>
+      <w:proofErr w:type="spellEnd"/>
+      <w:r>
+        <w:rPr>
+          <w:lang w:val="en-NL"/>
+        </w:rPr>
+        <w:t xml:space="preserve"> of je </w:t>
+      </w:r>
+      <w:proofErr w:type="spellStart"/>
+      <w:r>
+        <w:rPr>
+          <w:lang w:val="en-NL"/>
+        </w:rPr>
+        <w:t>als</w:t>
+      </w:r>
+      <w:proofErr w:type="spellEnd"/>
+      <w:r>
+        <w:rPr>
+          <w:lang w:val="en-NL"/>
+        </w:rPr>
+        <w:t xml:space="preserve"> </w:t>
+      </w:r>
+      <w:proofErr w:type="spellStart"/>
+      <w:r>
+        <w:rPr>
+          <w:lang w:val="en-NL"/>
+        </w:rPr>
+        <w:t>gebruiker</w:t>
+      </w:r>
+      <w:proofErr w:type="spellEnd"/>
+      <w:r>
+        <w:rPr>
+          <w:lang w:val="en-NL"/>
+        </w:rPr>
+        <w:t xml:space="preserve"> op </w:t>
+      </w:r>
+      <w:proofErr w:type="spellStart"/>
+      <w:r>
+        <w:rPr>
+          <w:lang w:val="en-NL"/>
+        </w:rPr>
+        <w:t>een</w:t>
+      </w:r>
+      <w:proofErr w:type="spellEnd"/>
+      <w:r>
+        <w:rPr>
+          <w:lang w:val="en-NL"/>
+        </w:rPr>
+        <w:t xml:space="preserve"> shape </w:t>
+      </w:r>
+      <w:proofErr w:type="spellStart"/>
+      <w:r>
+        <w:rPr>
+          <w:lang w:val="en-NL"/>
+        </w:rPr>
+        <w:t>klikt</w:t>
+      </w:r>
+      <w:proofErr w:type="spellEnd"/>
+      <w:r>
+        <w:rPr>
+          <w:lang w:val="en-NL"/>
+        </w:rPr>
+        <w:t xml:space="preserve"> </w:t>
+      </w:r>
+      <w:proofErr w:type="spellStart"/>
+      <w:r>
+        <w:rPr>
+          <w:lang w:val="en-NL"/>
+        </w:rPr>
+        <w:t>verschillen</w:t>
+      </w:r>
+      <w:proofErr w:type="spellEnd"/>
+      <w:r>
+        <w:rPr>
+          <w:lang w:val="en-NL"/>
+        </w:rPr>
+        <w:t xml:space="preserve"> per </w:t>
+      </w:r>
+      <w:proofErr w:type="spellStart"/>
+      <w:r>
+        <w:rPr>
+          <w:lang w:val="en-NL"/>
+        </w:rPr>
+        <w:t>shapetype</w:t>
+      </w:r>
+      <w:proofErr w:type="spellEnd"/>
+      <w:r>
+        <w:rPr>
+          <w:lang w:val="en-NL"/>
+        </w:rPr>
+        <w:t xml:space="preserve">. </w:t>
+      </w:r>
+    </w:p>
+    <w:p>
+      <w:pPr>
+        <w:rPr>
+          <w:lang w:val="en-NL"/>
+        </w:rPr>
+      </w:pPr>
+    </w:p>
+    <w:p>
+      <w:pPr>
+        <w:rPr>
+          <w:lang w:val="nl-NL"/>
+        </w:rPr>
+      </w:pPr>
+    </w:p>
+    <w:p>
+      <w:pPr>
+        <w:pStyle w:val="Kop2"/>
+        <w:rPr>
+          <w:lang w:val="nl-NL"/>
+        </w:rPr>
+      </w:pPr>
+      <w:bookmarkStart w:id="19" w:name="_Toc40901447"/>
+      <w:r>
+        <w:rPr>
+          <w:lang w:val="nl-NL"/>
+        </w:rPr>
+        <w:lastRenderedPageBreak/>
+        <w:t>Eindproduct</w:t>
+      </w:r>
+      <w:bookmarkEnd w:id="19"/>
+    </w:p>
+    <w:p>
+      <w:pPr>
+        <w:rPr>
+          <w:lang w:val="nl-NL"/>
+        </w:rPr>
+      </w:pPr>
+    </w:p>
+    <w:p>
+      <w:pPr>
+        <w:rPr>
+          <w:b/>
+          <w:bCs/>
+          <w:lang w:val="nl-NL"/>
+        </w:rPr>
+      </w:pPr>
+      <w:r>
+        <w:rPr>
+          <w:b/>
+          <w:bCs/>
+          <w:lang w:val="nl-NL"/>
+        </w:rPr>
+        <w:t>Code:</w:t>
+      </w:r>
+    </w:p>
+    <w:p>
+      <w:pPr>
+        <w:rPr>
+          <w:lang w:val="en-NL"/>
+        </w:rPr>
+      </w:pPr>
+      <w:proofErr w:type="spellStart"/>
+      <w:r>
+        <w:rPr>
+          <w:lang w:val="en-NL"/>
+        </w:rPr>
+        <w:t>Aan</w:t>
+      </w:r>
+      <w:proofErr w:type="spellEnd"/>
+      <w:r>
+        <w:rPr>
+          <w:lang w:val="en-NL"/>
+        </w:rPr>
+        <w:t xml:space="preserve"> het </w:t>
+      </w:r>
+      <w:proofErr w:type="spellStart"/>
+      <w:r>
+        <w:rPr>
+          <w:lang w:val="en-NL"/>
+        </w:rPr>
+        <w:t>eind</w:t>
+      </w:r>
+      <w:proofErr w:type="spellEnd"/>
+      <w:r>
+        <w:rPr>
+          <w:lang w:val="en-NL"/>
+        </w:rPr>
+        <w:t xml:space="preserve"> van </w:t>
+      </w:r>
+      <w:proofErr w:type="spellStart"/>
+      <w:r>
+        <w:rPr>
+          <w:lang w:val="en-NL"/>
+        </w:rPr>
+        <w:t>deze</w:t>
+      </w:r>
+      <w:proofErr w:type="spellEnd"/>
+      <w:r>
+        <w:rPr>
+          <w:lang w:val="en-NL"/>
+        </w:rPr>
+        <w:t xml:space="preserve"> </w:t>
+      </w:r>
+      <w:proofErr w:type="spellStart"/>
+      <w:r>
+        <w:rPr>
+          <w:lang w:val="en-NL"/>
+        </w:rPr>
+        <w:t>stap</w:t>
+      </w:r>
+      <w:proofErr w:type="spellEnd"/>
+      <w:r>
+        <w:rPr>
+          <w:lang w:val="en-NL"/>
+        </w:rPr>
+        <w:t xml:space="preserve"> </w:t>
+      </w:r>
+      <w:proofErr w:type="spellStart"/>
+      <w:r>
+        <w:rPr>
+          <w:lang w:val="en-NL"/>
+        </w:rPr>
+        <w:t>hebben</w:t>
+      </w:r>
+      <w:proofErr w:type="spellEnd"/>
+      <w:r>
+        <w:rPr>
+          <w:lang w:val="en-NL"/>
+        </w:rPr>
+        <w:t xml:space="preserve"> </w:t>
+      </w:r>
+      <w:proofErr w:type="spellStart"/>
+      <w:r>
+        <w:rPr>
+          <w:lang w:val="en-NL"/>
+        </w:rPr>
+        <w:t>wij</w:t>
+      </w:r>
+      <w:proofErr w:type="spellEnd"/>
+      <w:r>
+        <w:rPr>
+          <w:lang w:val="en-NL"/>
+        </w:rPr>
+        <w:t xml:space="preserve"> het strategy pattern </w:t>
+      </w:r>
+      <w:proofErr w:type="spellStart"/>
+      <w:r>
+        <w:rPr>
+          <w:lang w:val="en-NL"/>
+        </w:rPr>
+        <w:t>doorgevoerd</w:t>
+      </w:r>
+      <w:proofErr w:type="spellEnd"/>
+      <w:r>
+        <w:rPr>
+          <w:lang w:val="en-NL"/>
+        </w:rPr>
+        <w:t xml:space="preserve"> in de </w:t>
+      </w:r>
+      <w:proofErr w:type="spellStart"/>
+      <w:r>
+        <w:rPr>
+          <w:lang w:val="en-NL"/>
+        </w:rPr>
+        <w:t>applicatie</w:t>
+      </w:r>
+      <w:proofErr w:type="spellEnd"/>
+      <w:r>
+        <w:rPr>
+          <w:lang w:val="en-NL"/>
+        </w:rPr>
+        <w:t xml:space="preserve">. Shape is nu </w:t>
+      </w:r>
+      <w:proofErr w:type="spellStart"/>
+      <w:r>
+        <w:rPr>
+          <w:lang w:val="en-NL"/>
+        </w:rPr>
+        <w:t>samengevoegd</w:t>
+      </w:r>
+      <w:proofErr w:type="spellEnd"/>
+      <w:r>
+        <w:rPr>
+          <w:lang w:val="en-NL"/>
+        </w:rPr>
+        <w:t xml:space="preserve"> tot 1 </w:t>
+      </w:r>
+      <w:proofErr w:type="spellStart"/>
+      <w:r>
+        <w:rPr>
+          <w:lang w:val="en-NL"/>
+        </w:rPr>
+        <w:t>basisShape</w:t>
+      </w:r>
+      <w:proofErr w:type="spellEnd"/>
+      <w:r>
+        <w:rPr>
+          <w:lang w:val="en-NL"/>
+        </w:rPr>
+        <w:t xml:space="preserve">. De ellipse </w:t>
+      </w:r>
+      <w:proofErr w:type="spellStart"/>
+      <w:r>
+        <w:rPr>
+          <w:lang w:val="en-NL"/>
+        </w:rPr>
+        <w:t>en</w:t>
+      </w:r>
+      <w:proofErr w:type="spellEnd"/>
+      <w:r>
+        <w:rPr>
+          <w:lang w:val="en-NL"/>
+        </w:rPr>
+        <w:t xml:space="preserve"> rectangle </w:t>
+      </w:r>
+      <w:proofErr w:type="spellStart"/>
+      <w:r>
+        <w:rPr>
+          <w:lang w:val="en-NL"/>
+        </w:rPr>
+        <w:t>specifieke</w:t>
+      </w:r>
+      <w:proofErr w:type="spellEnd"/>
+      <w:r>
+        <w:rPr>
+          <w:lang w:val="en-NL"/>
+        </w:rPr>
+        <w:t xml:space="preserve"> </w:t>
+      </w:r>
+      <w:proofErr w:type="spellStart"/>
+      <w:r>
+        <w:rPr>
+          <w:lang w:val="en-NL"/>
+        </w:rPr>
+        <w:t>functionaliteiten</w:t>
+      </w:r>
+      <w:proofErr w:type="spellEnd"/>
+      <w:r>
+        <w:rPr>
+          <w:lang w:val="en-NL"/>
+        </w:rPr>
+        <w:t xml:space="preserve"> </w:t>
+      </w:r>
+      <w:proofErr w:type="spellStart"/>
+      <w:r>
+        <w:rPr>
+          <w:lang w:val="en-NL"/>
+        </w:rPr>
+        <w:t>zijn</w:t>
+      </w:r>
+      <w:proofErr w:type="spellEnd"/>
+      <w:r>
+        <w:rPr>
+          <w:lang w:val="en-NL"/>
+        </w:rPr>
+        <w:t xml:space="preserve"> in </w:t>
+      </w:r>
+      <w:proofErr w:type="spellStart"/>
+      <w:r>
+        <w:rPr>
+          <w:lang w:val="en-NL"/>
+        </w:rPr>
+        <w:t>losse</w:t>
+      </w:r>
+      <w:proofErr w:type="spellEnd"/>
+      <w:r>
+        <w:rPr>
+          <w:lang w:val="en-NL"/>
+        </w:rPr>
+        <w:t xml:space="preserve"> strategies </w:t>
+      </w:r>
+      <w:proofErr w:type="spellStart"/>
+      <w:r>
+        <w:rPr>
+          <w:lang w:val="en-NL"/>
+        </w:rPr>
+        <w:t>geplaatst</w:t>
+      </w:r>
+      <w:proofErr w:type="spellEnd"/>
+      <w:r>
+        <w:rPr>
+          <w:lang w:val="en-NL"/>
+        </w:rPr>
+        <w:t xml:space="preserve">. </w:t>
+      </w:r>
+    </w:p>
+    <w:p>
+      <w:pPr>
+        <w:rPr>
+          <w:b/>
+          <w:bCs/>
+          <w:lang w:val="nl-NL"/>
+        </w:rPr>
+      </w:pPr>
+    </w:p>
+    <w:p>
+      <w:pPr>
+        <w:rPr>
+          <w:b/>
+          <w:bCs/>
+          <w:lang w:val="nl-NL"/>
+        </w:rPr>
+      </w:pPr>
+      <w:r>
+        <w:rPr>
+          <w:b/>
+          <w:bCs/>
+          <w:lang w:val="nl-NL"/>
+        </w:rPr>
+        <w:t>Visueel:</w:t>
+      </w:r>
+    </w:p>
+    <w:p>
+      <w:pPr>
+        <w:rPr>
+          <w:lang w:val="en-NL"/>
+        </w:rPr>
+      </w:pPr>
+      <w:r>
+        <w:rPr>
+          <w:lang w:val="nl-NL"/>
+        </w:rPr>
+        <w:t>Tijdens het uitvoeren van deze stap zijn er geen visuele wijzigingen doorgevoerd aan de applicatie</w:t>
+      </w:r>
+      <w:r>
+        <w:rPr>
+          <w:lang w:val="en-NL"/>
+        </w:rPr>
+        <w:t xml:space="preserve">, </w:t>
+      </w:r>
+      <w:proofErr w:type="spellStart"/>
+      <w:r>
+        <w:rPr>
+          <w:lang w:val="en-NL"/>
+        </w:rPr>
+        <w:t>daarom</w:t>
+      </w:r>
+      <w:proofErr w:type="spellEnd"/>
+      <w:r>
+        <w:rPr>
+          <w:lang w:val="en-NL"/>
+        </w:rPr>
+        <w:t xml:space="preserve"> is </w:t>
+      </w:r>
+      <w:proofErr w:type="spellStart"/>
+      <w:r>
+        <w:rPr>
+          <w:lang w:val="en-NL"/>
+        </w:rPr>
+        <w:t>er</w:t>
+      </w:r>
+      <w:proofErr w:type="spellEnd"/>
+      <w:r>
+        <w:rPr>
+          <w:lang w:val="en-NL"/>
+        </w:rPr>
+        <w:t xml:space="preserve"> </w:t>
+      </w:r>
+      <w:proofErr w:type="spellStart"/>
+      <w:r>
+        <w:rPr>
+          <w:lang w:val="en-NL"/>
+        </w:rPr>
+        <w:t>bij</w:t>
+      </w:r>
+      <w:proofErr w:type="spellEnd"/>
+      <w:r>
+        <w:rPr>
+          <w:lang w:val="en-NL"/>
+        </w:rPr>
+        <w:t xml:space="preserve"> </w:t>
+      </w:r>
+      <w:proofErr w:type="spellStart"/>
+      <w:r>
+        <w:rPr>
+          <w:lang w:val="en-NL"/>
+        </w:rPr>
+        <w:t>dit</w:t>
+      </w:r>
+      <w:proofErr w:type="spellEnd"/>
+      <w:r>
+        <w:rPr>
+          <w:lang w:val="en-NL"/>
+        </w:rPr>
+        <w:t xml:space="preserve"> </w:t>
+      </w:r>
+      <w:proofErr w:type="spellStart"/>
+      <w:r>
+        <w:rPr>
+          <w:lang w:val="en-NL"/>
+        </w:rPr>
+        <w:t>onderdeel</w:t>
+      </w:r>
+      <w:proofErr w:type="spellEnd"/>
+      <w:r>
+        <w:rPr>
+          <w:lang w:val="en-NL"/>
+        </w:rPr>
+        <w:t xml:space="preserve"> </w:t>
+      </w:r>
+      <w:proofErr w:type="spellStart"/>
+      <w:r>
+        <w:rPr>
+          <w:lang w:val="en-NL"/>
+        </w:rPr>
+        <w:t>ook</w:t>
+      </w:r>
+      <w:proofErr w:type="spellEnd"/>
+      <w:r>
+        <w:rPr>
+          <w:lang w:val="en-NL"/>
+        </w:rPr>
+        <w:t xml:space="preserve"> </w:t>
+      </w:r>
+      <w:proofErr w:type="spellStart"/>
+      <w:r>
+        <w:rPr>
+          <w:lang w:val="en-NL"/>
+        </w:rPr>
+        <w:t>geen</w:t>
+      </w:r>
+      <w:proofErr w:type="spellEnd"/>
+      <w:r>
+        <w:rPr>
+          <w:lang w:val="en-NL"/>
+        </w:rPr>
+        <w:t xml:space="preserve"> screenshot </w:t>
+      </w:r>
+      <w:proofErr w:type="spellStart"/>
+      <w:r>
+        <w:rPr>
+          <w:lang w:val="en-NL"/>
+        </w:rPr>
+        <w:t>te</w:t>
+      </w:r>
+      <w:proofErr w:type="spellEnd"/>
+      <w:r>
+        <w:rPr>
+          <w:lang w:val="en-NL"/>
+        </w:rPr>
+        <w:t xml:space="preserve"> </w:t>
+      </w:r>
+      <w:proofErr w:type="spellStart"/>
+      <w:r>
+        <w:rPr>
+          <w:lang w:val="en-NL"/>
+        </w:rPr>
+        <w:t>zien</w:t>
+      </w:r>
+      <w:proofErr w:type="spellEnd"/>
+      <w:r>
+        <w:rPr>
+          <w:lang w:val="en-NL"/>
+        </w:rPr>
+        <w:t>.</w:t>
+      </w:r>
+    </w:p>
+    <w:p>
+      <w:pPr>
+        <w:rPr>
+          <w:lang w:val="nl-NL"/>
+        </w:rPr>
+      </w:pPr>
+    </w:p>
+    <w:p>
+      <w:pPr>
+        <w:rPr>
+          <w:lang w:val="nl-NL"/>
+        </w:rPr>
+      </w:pPr>
+    </w:p>
+    <w:p>
+      <w:pPr>
+        <w:rPr>
+          <w:lang w:val="nl-NL"/>
+        </w:rPr>
+      </w:pPr>
+    </w:p>
+    <w:p>
+      <w:pPr>
+        <w:rPr>
+          <w:lang w:val="nl-NL"/>
+        </w:rPr>
+      </w:pPr>
+    </w:p>
+    <w:p>
+      <w:pPr>
+        <w:rPr>
+          <w:lang w:val="nl-NL"/>
+        </w:rPr>
+      </w:pPr>
+    </w:p>
+    <w:p>
+      <w:pPr>
+        <w:rPr>
+          <w:lang w:val="nl-NL"/>
+        </w:rPr>
+      </w:pPr>
+    </w:p>
+    <w:p>
+      <w:pPr>
+        <w:rPr>
+          <w:lang w:val="nl-NL"/>
+        </w:rPr>
+      </w:pPr>
+    </w:p>
+    <w:p>
+      <w:pPr>
+        <w:rPr>
+          <w:lang w:val="nl-NL"/>
+        </w:rPr>
+      </w:pPr>
+    </w:p>
+    <w:p>
+      <w:pPr>
+        <w:rPr>
+          <w:lang w:val="nl-NL"/>
+        </w:rPr>
+      </w:pPr>
+    </w:p>
+    <w:p>
+      <w:pPr>
+        <w:rPr>
+          <w:lang w:val="nl-NL"/>
+        </w:rPr>
+      </w:pPr>
+    </w:p>
+    <w:p>
+      <w:pPr>
+        <w:rPr>
+          <w:lang w:val="nl-NL"/>
+        </w:rPr>
+      </w:pPr>
+    </w:p>
+    <w:p>
+      <w:pPr>
+        <w:rPr>
+          <w:lang w:val="nl-NL"/>
+        </w:rPr>
+      </w:pPr>
+    </w:p>
+    <w:p>
+      <w:pPr>
+        <w:rPr>
+          <w:lang w:val="nl-NL"/>
+        </w:rPr>
+      </w:pPr>
+    </w:p>
+    <w:p>
+      <w:pPr>
+        <w:rPr>
+          <w:lang w:val="nl-NL"/>
+        </w:rPr>
+      </w:pPr>
+    </w:p>
+    <w:p>
+      <w:pPr>
+        <w:rPr>
+          <w:lang w:val="nl-NL"/>
+        </w:rPr>
+      </w:pPr>
+    </w:p>
+    <w:p>
+      <w:pPr>
+        <w:rPr>
+          <w:lang w:val="nl-NL"/>
+        </w:rPr>
+      </w:pPr>
+    </w:p>
+    <w:p>
+      <w:pPr>
+        <w:rPr>
+          <w:lang w:val="nl-NL"/>
+        </w:rPr>
+      </w:pPr>
+    </w:p>
+    <w:p>
+      <w:pPr>
+        <w:rPr>
+          <w:lang w:val="nl-NL"/>
+        </w:rPr>
+      </w:pPr>
+    </w:p>
+    <w:p>
+      <w:pPr>
+        <w:rPr>
+          <w:lang w:val="nl-NL"/>
+        </w:rPr>
+      </w:pPr>
+    </w:p>
+    <w:p>
+      <w:pPr>
+        <w:pStyle w:val="Kop1"/>
+        <w:rPr>
+          <w:lang w:val="nl-NL"/>
+        </w:rPr>
+      </w:pPr>
+      <w:bookmarkStart w:id="20" w:name="_Toc40901448"/>
+      <w:r>
+        <w:rPr>
+          <w:lang w:val="nl-NL"/>
+        </w:rPr>
+        <w:lastRenderedPageBreak/>
+        <w:t xml:space="preserve">Stap 6: </w:t>
+      </w:r>
+      <w:proofErr w:type="spellStart"/>
+      <w:r>
+        <w:rPr>
+          <w:lang w:val="nl-NL"/>
+        </w:rPr>
+        <w:t>Decorator</w:t>
+      </w:r>
+      <w:proofErr w:type="spellEnd"/>
+      <w:r>
+        <w:rPr>
+          <w:lang w:val="nl-NL"/>
+        </w:rPr>
+        <w:t xml:space="preserve"> </w:t>
+      </w:r>
+      <w:proofErr w:type="spellStart"/>
+      <w:r>
+        <w:rPr>
+          <w:lang w:val="nl-NL"/>
+        </w:rPr>
+        <w:t>pattern</w:t>
+      </w:r>
+      <w:bookmarkEnd w:id="20"/>
+      <w:proofErr w:type="spellEnd"/>
+    </w:p>
+    <w:p>
+      <w:pPr>
+        <w:rPr>
+          <w:lang w:val="nl-NL"/>
+        </w:rPr>
+      </w:pPr>
+    </w:p>
+    <w:p>
+      <w:pPr>
+        <w:rPr>
+          <w:lang w:val="nl-NL"/>
+        </w:rPr>
+      </w:pPr>
+      <w:r>
+        <w:rPr>
+          <w:lang w:val="nl-NL"/>
+        </w:rPr>
+        <w:t xml:space="preserve">Bij stap 6 zullen de versie van de vorige stap verder ontwikkelen en nieuwe functionaliteit toevoegen. In deze stap gaan we </w:t>
+      </w:r>
+      <w:proofErr w:type="spellStart"/>
+      <w:r>
+        <w:rPr>
+          <w:lang w:val="nl-NL"/>
+        </w:rPr>
+        <w:t>ornaments</w:t>
+      </w:r>
+      <w:proofErr w:type="spellEnd"/>
+      <w:r>
+        <w:rPr>
+          <w:lang w:val="nl-NL"/>
+        </w:rPr>
+        <w:t xml:space="preserve"> toevoegen aan </w:t>
+      </w:r>
+      <w:proofErr w:type="spellStart"/>
+      <w:r>
+        <w:rPr>
+          <w:lang w:val="nl-NL"/>
+        </w:rPr>
+        <w:t>shapes</w:t>
+      </w:r>
+      <w:proofErr w:type="spellEnd"/>
+      <w:r>
+        <w:rPr>
+          <w:lang w:val="nl-NL"/>
+        </w:rPr>
+        <w:t xml:space="preserve"> doormiddel van het </w:t>
+      </w:r>
+      <w:proofErr w:type="spellStart"/>
+      <w:r>
+        <w:rPr>
+          <w:lang w:val="nl-NL"/>
+        </w:rPr>
+        <w:t>decorator</w:t>
+      </w:r>
+      <w:proofErr w:type="spellEnd"/>
+      <w:r>
+        <w:rPr>
+          <w:lang w:val="nl-NL"/>
+        </w:rPr>
+        <w:t xml:space="preserve"> </w:t>
+      </w:r>
+      <w:proofErr w:type="spellStart"/>
+      <w:r>
+        <w:rPr>
+          <w:lang w:val="nl-NL"/>
+        </w:rPr>
+        <w:t>pattern</w:t>
+      </w:r>
+      <w:proofErr w:type="spellEnd"/>
+      <w:r>
+        <w:rPr>
+          <w:lang w:val="nl-NL"/>
+        </w:rPr>
+        <w:t>. Aangezien dit de laatste stap is zullen we ook onze laatste optimalisaties doorvoeren tijdens deze stap.</w:t>
+      </w:r>
+    </w:p>
+    <w:p>
+      <w:pPr>
+        <w:rPr>
+          <w:lang w:val="nl-NL"/>
+        </w:rPr>
+      </w:pPr>
+    </w:p>
+    <w:p>
+      <w:pPr>
+        <w:pStyle w:val="Kop2"/>
+        <w:rPr>
+          <w:lang w:val="nl-NL"/>
+        </w:rPr>
+      </w:pPr>
+      <w:bookmarkStart w:id="21" w:name="_Toc40901449"/>
+      <w:r>
+        <w:rPr>
+          <w:lang w:val="nl-NL"/>
+        </w:rPr>
+        <w:t>UML diagrammen</w:t>
+      </w:r>
+      <w:bookmarkEnd w:id="21"/>
+    </w:p>
+    <w:p>
+      <w:pPr>
+        <w:rPr>
+          <w:lang w:val="nl-NL"/>
+        </w:rPr>
+      </w:pPr>
+    </w:p>
+    <w:p>
+      <w:pPr>
+        <w:keepNext/>
+        <w:rPr>
+          <w:lang w:val="nl-NL"/>
+        </w:rPr>
+      </w:pPr>
+      <w:r>
+        <w:rPr>
+          <w:noProof/>
+        </w:rPr>
+        <w:drawing>
+          <wp:inline distT="0" distB="0" distL="0" distR="0" wp14:anchorId="701B80F6" wp14:editId="7EB14EBB">
+            <wp:extent cx="5943600" cy="3594100"/>
+            <wp:effectExtent l="0" t="0" r="0" b="6350"/>
+            <wp:docPr id="14" name="Afbeelding 14"/>
+            <wp:cNvGraphicFramePr>
+              <a:graphicFrameLocks xmlns:a="http://schemas.openxmlformats.org/drawingml/2006/main" noChangeAspect="1"/>
+            </wp:cNvGraphicFramePr>
+            <a:graphic xmlns:a="http://schemas.openxmlformats.org/drawingml/2006/main">
+              <a:graphicData uri="http://schemas.openxmlformats.org/drawingml/2006/picture">
+                <pic:pic xmlns:pic="http://schemas.openxmlformats.org/drawingml/2006/picture">
+                  <pic:nvPicPr>
+                    <pic:cNvPr id="0" name="Picture 10"/>
+                    <pic:cNvPicPr>
+                      <a:picLocks noChangeAspect="1" noChangeArrowheads="1"/>
+                    </pic:cNvPicPr>
+                  </pic:nvPicPr>
+                  <pic:blipFill>
+                    <a:blip r:embed="rId19" cstate="print">
+                      <a:extLst>
+                        <a:ext uri="{28A0092B-C50C-407E-A947-70E740481C1C}">
+                          <a14:useLocalDpi xmlns:a14="http://schemas.microsoft.com/office/drawing/2010/main" val="0"/>
+                        </a:ext>
+                      </a:extLst>
+                    </a:blip>
+                    <a:srcRect/>
+                    <a:stretch>
+                      <a:fillRect/>
+                    </a:stretch>
+                  </pic:blipFill>
+                  <pic:spPr bwMode="auto">
+                    <a:xfrm>
+                      <a:off x="0" y="0"/>
+                      <a:ext cx="5943600" cy="3594100"/>
+                    </a:xfrm>
+                    <a:prstGeom prst="rect">
+                      <a:avLst/>
+                    </a:prstGeom>
+                    <a:noFill/>
+                    <a:ln>
+                      <a:noFill/>
+                    </a:ln>
+                  </pic:spPr>
+                </pic:pic>
+              </a:graphicData>
+            </a:graphic>
+          </wp:inline>
+        </w:drawing>
+      </w:r>
+    </w:p>
+    <w:p>
+      <w:pPr>
+        <w:pStyle w:val="Bijschrift"/>
+        <w:rPr>
+          <w:lang w:val="nl-NL"/>
+        </w:rPr>
+      </w:pPr>
+      <w:proofErr w:type="spellStart"/>
+      <w:r>
+        <w:rPr>
+          <w:lang w:val="nl-NL"/>
+        </w:rPr>
+        <w:t>Figure</w:t>
+      </w:r>
+      <w:proofErr w:type="spellEnd"/>
+      <w:r>
+        <w:rPr>
+          <w:lang w:val="nl-NL"/>
+        </w:rPr>
+        <w:t xml:space="preserve"> </w:t>
+      </w:r>
+      <w:r>
+        <w:rPr>
+          <w:lang w:val="nl-NL"/>
+        </w:rPr>
+        <w:fldChar w:fldCharType="begin"/>
+      </w:r>
+      <w:r>
+        <w:rPr>
+          <w:lang w:val="nl-NL"/>
+        </w:rPr>
+        <w:instrText xml:space="preserve"> SEQ Figure \* ARABIC </w:instrText>
+      </w:r>
+      <w:r>
+        <w:rPr>
+          <w:lang w:val="nl-NL"/>
+        </w:rPr>
+        <w:fldChar w:fldCharType="separate"/>
+      </w:r>
+      <w:r>
+        <w:rPr>
+          <w:noProof/>
+          <w:lang w:val="nl-NL"/>
+        </w:rPr>
+        <w:t>6</w:t>
+      </w:r>
+      <w:r>
+        <w:rPr>
+          <w:lang w:val="nl-NL"/>
+        </w:rPr>
+        <w:fldChar w:fldCharType="end"/>
+      </w:r>
+      <w:r>
+        <w:rPr>
+          <w:lang w:val="nl-NL"/>
+        </w:rPr>
+        <w:t xml:space="preserve"> - diagram</w:t>
+      </w:r>
+    </w:p>
+    <w:p>
+      <w:pPr>
+        <w:rPr>
+          <w:lang w:val="nl-NL"/>
+        </w:rPr>
+      </w:pPr>
+      <w:r>
+        <w:rPr>
+          <w:lang w:val="nl-NL"/>
+        </w:rPr>
+        <w:t xml:space="preserve">Bij deze stap gaan we het </w:t>
+      </w:r>
+      <w:proofErr w:type="spellStart"/>
+      <w:r>
+        <w:rPr>
+          <w:lang w:val="nl-NL"/>
+        </w:rPr>
+        <w:t>decorator</w:t>
+      </w:r>
+      <w:proofErr w:type="spellEnd"/>
+      <w:r>
+        <w:rPr>
+          <w:lang w:val="nl-NL"/>
+        </w:rPr>
+        <w:t xml:space="preserve"> </w:t>
+      </w:r>
+      <w:proofErr w:type="spellStart"/>
+      <w:r>
+        <w:rPr>
+          <w:lang w:val="nl-NL"/>
+        </w:rPr>
+        <w:t>pattern</w:t>
+      </w:r>
+      <w:proofErr w:type="spellEnd"/>
+      <w:r>
+        <w:rPr>
+          <w:lang w:val="nl-NL"/>
+        </w:rPr>
+        <w:t xml:space="preserve"> toevoegen voor het toevoegen van </w:t>
+      </w:r>
+      <w:proofErr w:type="spellStart"/>
+      <w:r>
+        <w:rPr>
+          <w:lang w:val="nl-NL"/>
+        </w:rPr>
+        <w:t>ornaments</w:t>
+      </w:r>
+      <w:proofErr w:type="spellEnd"/>
+      <w:r>
+        <w:rPr>
+          <w:lang w:val="nl-NL"/>
+        </w:rPr>
+        <w:t xml:space="preserve"> aan </w:t>
+      </w:r>
+      <w:proofErr w:type="spellStart"/>
+      <w:r>
+        <w:rPr>
+          <w:lang w:val="nl-NL"/>
+        </w:rPr>
+        <w:t>shapes</w:t>
+      </w:r>
+      <w:proofErr w:type="spellEnd"/>
+      <w:r>
+        <w:rPr>
+          <w:lang w:val="nl-NL"/>
+        </w:rPr>
+        <w:t xml:space="preserve">. </w:t>
+      </w:r>
+      <w:proofErr w:type="spellStart"/>
+      <w:r>
+        <w:rPr>
+          <w:lang w:val="nl-NL"/>
+        </w:rPr>
+        <w:t>ShapeDecorater</w:t>
+      </w:r>
+      <w:proofErr w:type="spellEnd"/>
+      <w:r>
+        <w:rPr>
+          <w:lang w:val="nl-NL"/>
+        </w:rPr>
+        <w:t xml:space="preserve"> implementeert alle functionaliteit van </w:t>
+      </w:r>
+      <w:proofErr w:type="spellStart"/>
+      <w:r>
+        <w:rPr>
+          <w:lang w:val="nl-NL"/>
+        </w:rPr>
+        <w:t>Shape</w:t>
+      </w:r>
+      <w:proofErr w:type="spellEnd"/>
+      <w:r>
+        <w:rPr>
+          <w:lang w:val="nl-NL"/>
+        </w:rPr>
+        <w:t xml:space="preserve">, omdat deze om een </w:t>
+      </w:r>
+      <w:proofErr w:type="spellStart"/>
+      <w:r>
+        <w:rPr>
+          <w:lang w:val="nl-NL"/>
+        </w:rPr>
+        <w:t>shape</w:t>
+      </w:r>
+      <w:proofErr w:type="spellEnd"/>
+      <w:r>
+        <w:rPr>
+          <w:lang w:val="nl-NL"/>
+        </w:rPr>
+        <w:t xml:space="preserve"> heengaat. Als we aan een </w:t>
+      </w:r>
+      <w:proofErr w:type="spellStart"/>
+      <w:r>
+        <w:rPr>
+          <w:lang w:val="nl-NL"/>
+        </w:rPr>
+        <w:t>ornamentDecorator</w:t>
+      </w:r>
+      <w:proofErr w:type="spellEnd"/>
+      <w:r>
+        <w:rPr>
+          <w:lang w:val="nl-NL"/>
+        </w:rPr>
+        <w:t xml:space="preserve"> willen vragen wat de positie van de </w:t>
+      </w:r>
+      <w:proofErr w:type="spellStart"/>
+      <w:r>
+        <w:rPr>
+          <w:lang w:val="nl-NL"/>
+        </w:rPr>
+        <w:t>shape</w:t>
+      </w:r>
+      <w:proofErr w:type="spellEnd"/>
+      <w:r>
+        <w:rPr>
+          <w:lang w:val="nl-NL"/>
+        </w:rPr>
+        <w:t xml:space="preserve"> is waar deze </w:t>
+      </w:r>
+      <w:proofErr w:type="spellStart"/>
+      <w:r>
+        <w:rPr>
+          <w:lang w:val="nl-NL"/>
+        </w:rPr>
+        <w:t>bijhoort</w:t>
+      </w:r>
+      <w:proofErr w:type="spellEnd"/>
+      <w:r>
+        <w:rPr>
+          <w:lang w:val="nl-NL"/>
+        </w:rPr>
+        <w:t xml:space="preserve">, dan roepen we de functies vanuit </w:t>
+      </w:r>
+      <w:proofErr w:type="spellStart"/>
+      <w:r>
+        <w:rPr>
+          <w:lang w:val="nl-NL"/>
+        </w:rPr>
+        <w:t>IShape</w:t>
+      </w:r>
+      <w:proofErr w:type="spellEnd"/>
+      <w:r>
+        <w:rPr>
+          <w:lang w:val="nl-NL"/>
+        </w:rPr>
+        <w:t xml:space="preserve"> aan, maar linken we door naar de bijbehorende </w:t>
+      </w:r>
+      <w:proofErr w:type="spellStart"/>
+      <w:r>
+        <w:rPr>
+          <w:lang w:val="nl-NL"/>
+        </w:rPr>
+        <w:t>shape</w:t>
+      </w:r>
+      <w:proofErr w:type="spellEnd"/>
+      <w:r>
+        <w:rPr>
+          <w:lang w:val="nl-NL"/>
+        </w:rPr>
+        <w:t>.</w:t>
+      </w:r>
+    </w:p>
+    <w:p>
+      <w:pPr>
+        <w:rPr>
+          <w:lang w:val="nl-NL"/>
+        </w:rPr>
+      </w:pPr>
+      <w:r>
+        <w:rPr>
+          <w:lang w:val="nl-NL"/>
+        </w:rPr>
+        <w:t xml:space="preserve">Het verplaatsen, </w:t>
+      </w:r>
+      <w:proofErr w:type="spellStart"/>
+      <w:r>
+        <w:rPr>
+          <w:lang w:val="nl-NL"/>
+        </w:rPr>
+        <w:t>resizen</w:t>
+      </w:r>
+      <w:proofErr w:type="spellEnd"/>
+      <w:r>
+        <w:rPr>
+          <w:lang w:val="nl-NL"/>
+        </w:rPr>
+        <w:t xml:space="preserve"> en verdere functionaliteit zal geen impact moeten hebben op een ornament, omdat deze is gekoppeld aan een </w:t>
+      </w:r>
+      <w:proofErr w:type="spellStart"/>
+      <w:r>
+        <w:rPr>
+          <w:lang w:val="nl-NL"/>
+        </w:rPr>
+        <w:t>shape</w:t>
+      </w:r>
+      <w:proofErr w:type="spellEnd"/>
+      <w:r>
+        <w:rPr>
+          <w:lang w:val="nl-NL"/>
+        </w:rPr>
+        <w:t xml:space="preserve">. In deze stap zullen we ook nog het saven en laden vanuit tekst updaten, zodat deze werkt met de structuur van </w:t>
+      </w:r>
+      <w:proofErr w:type="spellStart"/>
+      <w:r>
+        <w:rPr>
+          <w:lang w:val="nl-NL"/>
+        </w:rPr>
+        <w:t>ornaments</w:t>
+      </w:r>
+      <w:proofErr w:type="spellEnd"/>
+      <w:r>
+        <w:rPr>
+          <w:lang w:val="nl-NL"/>
+        </w:rPr>
+        <w:t xml:space="preserve">. </w:t>
+      </w:r>
+    </w:p>
+    <w:p>
+      <w:pPr>
+        <w:rPr>
+          <w:lang w:val="nl-NL"/>
+        </w:rPr>
+      </w:pPr>
+    </w:p>
+    <w:p>
+      <w:pPr>
+        <w:rPr>
+          <w:lang w:val="nl-NL"/>
+        </w:rPr>
+      </w:pPr>
+    </w:p>
+    <w:p>
+      <w:pPr>
+        <w:pStyle w:val="Kop2"/>
+        <w:rPr>
+          <w:lang w:val="nl-NL"/>
+        </w:rPr>
+      </w:pPr>
+      <w:bookmarkStart w:id="22" w:name="_Toc40901450"/>
+      <w:r>
+        <w:rPr>
+          <w:lang w:val="nl-NL"/>
+        </w:rPr>
+        <w:lastRenderedPageBreak/>
+        <w:t>Eindproduct</w:t>
+      </w:r>
       <w:bookmarkEnd w:id="22"/>
     </w:p>
     <w:p>
@@ -7872,14 +10381,13 @@
       </w:pPr>
       <w:r>
         <w:rPr>
-          <w:noProof/>
           <w:lang w:val="nl-NL"/>
         </w:rPr>
         <w:drawing>
-          <wp:inline distT="0" distB="0" distL="0" distR="0" wp14:anchorId="165F6BF5" wp14:editId="1A3B8B2C">
-            <wp:extent cx="5943600" cy="3574415"/>
-            <wp:effectExtent l="0" t="0" r="0" b="6985"/>
-            <wp:docPr id="11" name="Afbeelding 11"/>
+          <wp:inline distT="0" distB="0" distL="0" distR="0" wp14:anchorId="1C3B2AEA" wp14:editId="5BCBF8CC">
+            <wp:extent cx="5943600" cy="3546475"/>
+            <wp:effectExtent l="0" t="0" r="0" b="0"/>
+            <wp:docPr id="15" name="Afbeelding 15"/>
             <wp:cNvGraphicFramePr>
               <a:graphicFrameLocks xmlns:a="http://schemas.openxmlformats.org/drawingml/2006/main" noChangeAspect="1"/>
             </wp:cNvGraphicFramePr>
@@ -7891,7 +10399,7 @@
                     <pic:cNvPicPr/>
                   </pic:nvPicPr>
                   <pic:blipFill>
-                    <a:blip r:embed="rId17"/>
+                    <a:blip r:embed="rId20"/>
                     <a:stretch>
                       <a:fillRect/>
                     </a:stretch>
@@ -7899,7 +10407,7 @@
                   <pic:spPr>
                     <a:xfrm>
                       <a:off x="0" y="0"/>
-                      <a:ext cx="5943600" cy="3574415"/>
+                      <a:ext cx="5943600" cy="3546475"/>
                     </a:xfrm>
                     <a:prstGeom prst="rect">
                       <a:avLst/>
@@ -7939,6 +10447,459 @@
     <w:p>
       <w:pPr>
         <w:rPr>
+          <w:lang w:val="en-NL"/>
+        </w:rPr>
+      </w:pPr>
+      <w:proofErr w:type="spellStart"/>
+      <w:r>
+        <w:rPr>
+          <w:lang w:val="en-NL"/>
+        </w:rPr>
+        <w:t>Bij</w:t>
+      </w:r>
+      <w:proofErr w:type="spellEnd"/>
+      <w:r>
+        <w:rPr>
+          <w:lang w:val="en-NL"/>
+        </w:rPr>
+        <w:t xml:space="preserve"> de </w:t>
+      </w:r>
+      <w:proofErr w:type="spellStart"/>
+      <w:r>
+        <w:rPr>
+          <w:lang w:val="en-NL"/>
+        </w:rPr>
+        <w:t>laatste</w:t>
+      </w:r>
+      <w:proofErr w:type="spellEnd"/>
+      <w:r>
+        <w:rPr>
+          <w:lang w:val="en-NL"/>
+        </w:rPr>
+        <w:t xml:space="preserve"> </w:t>
+      </w:r>
+      <w:proofErr w:type="spellStart"/>
+      <w:r>
+        <w:rPr>
+          <w:lang w:val="en-NL"/>
+        </w:rPr>
+        <w:t>stap</w:t>
+      </w:r>
+      <w:proofErr w:type="spellEnd"/>
+      <w:r>
+        <w:rPr>
+          <w:lang w:val="en-NL"/>
+        </w:rPr>
+        <w:t xml:space="preserve"> </w:t>
+      </w:r>
+      <w:proofErr w:type="spellStart"/>
+      <w:r>
+        <w:rPr>
+          <w:lang w:val="en-NL"/>
+        </w:rPr>
+        <w:t>hebben</w:t>
+      </w:r>
+      <w:proofErr w:type="spellEnd"/>
+      <w:r>
+        <w:rPr>
+          <w:lang w:val="en-NL"/>
+        </w:rPr>
+        <w:t xml:space="preserve"> we het decorator pattern </w:t>
+      </w:r>
+      <w:proofErr w:type="spellStart"/>
+      <w:r>
+        <w:rPr>
+          <w:lang w:val="en-NL"/>
+        </w:rPr>
+        <w:t>doorgevoerd</w:t>
+      </w:r>
+      <w:proofErr w:type="spellEnd"/>
+      <w:r>
+        <w:rPr>
+          <w:lang w:val="en-NL"/>
+        </w:rPr>
+        <w:t xml:space="preserve"> </w:t>
+      </w:r>
+      <w:proofErr w:type="spellStart"/>
+      <w:r>
+        <w:rPr>
+          <w:lang w:val="en-NL"/>
+        </w:rPr>
+        <w:t>aan</w:t>
+      </w:r>
+      <w:proofErr w:type="spellEnd"/>
+      <w:r>
+        <w:rPr>
+          <w:lang w:val="en-NL"/>
+        </w:rPr>
+        <w:t xml:space="preserve"> de </w:t>
+      </w:r>
+      <w:proofErr w:type="spellStart"/>
+      <w:r>
+        <w:rPr>
+          <w:lang w:val="en-NL"/>
+        </w:rPr>
+        <w:t>applicatie</w:t>
+      </w:r>
+      <w:proofErr w:type="spellEnd"/>
+      <w:r>
+        <w:rPr>
+          <w:lang w:val="en-NL"/>
+        </w:rPr>
+        <w:t xml:space="preserve">. Je </w:t>
+      </w:r>
+      <w:proofErr w:type="spellStart"/>
+      <w:r>
+        <w:rPr>
+          <w:lang w:val="en-NL"/>
+        </w:rPr>
+        <w:t>kan</w:t>
+      </w:r>
+      <w:proofErr w:type="spellEnd"/>
+      <w:r>
+        <w:rPr>
+          <w:lang w:val="en-NL"/>
+        </w:rPr>
+        <w:t xml:space="preserve"> nu </w:t>
+      </w:r>
+      <w:proofErr w:type="spellStart"/>
+      <w:r>
+        <w:rPr>
+          <w:lang w:val="en-NL"/>
+        </w:rPr>
+        <w:t>aan</w:t>
+      </w:r>
+      <w:proofErr w:type="spellEnd"/>
+      <w:r>
+        <w:rPr>
+          <w:lang w:val="en-NL"/>
+        </w:rPr>
+        <w:t xml:space="preserve"> groups </w:t>
+      </w:r>
+      <w:proofErr w:type="spellStart"/>
+      <w:r>
+        <w:rPr>
+          <w:lang w:val="en-NL"/>
+        </w:rPr>
+        <w:t>en</w:t>
+      </w:r>
+      <w:proofErr w:type="spellEnd"/>
+      <w:r>
+        <w:rPr>
+          <w:lang w:val="en-NL"/>
+        </w:rPr>
+        <w:t xml:space="preserve"> shapes </w:t>
+      </w:r>
+      <w:proofErr w:type="spellStart"/>
+      <w:r>
+        <w:rPr>
+          <w:lang w:val="en-NL"/>
+        </w:rPr>
+        <w:t>een</w:t>
+      </w:r>
+      <w:proofErr w:type="spellEnd"/>
+      <w:r>
+        <w:rPr>
+          <w:lang w:val="en-NL"/>
+        </w:rPr>
+        <w:t xml:space="preserve"> ornament </w:t>
+      </w:r>
+      <w:proofErr w:type="spellStart"/>
+      <w:r>
+        <w:rPr>
+          <w:lang w:val="en-NL"/>
+        </w:rPr>
+        <w:t>meegeven</w:t>
+      </w:r>
+      <w:proofErr w:type="spellEnd"/>
+      <w:r>
+        <w:rPr>
+          <w:lang w:val="en-NL"/>
+        </w:rPr>
+        <w:t xml:space="preserve"> die om de </w:t>
+      </w:r>
+      <w:proofErr w:type="spellStart"/>
+      <w:r>
+        <w:rPr>
+          <w:lang w:val="en-NL"/>
+        </w:rPr>
+        <w:t>meebeweeg</w:t>
+      </w:r>
+      <w:r>
+        <w:rPr>
+          <w:lang w:val="en-NL"/>
+        </w:rPr>
+        <w:t>t</w:t>
+      </w:r>
+      <w:proofErr w:type="spellEnd"/>
+      <w:r>
+        <w:rPr>
+          <w:lang w:val="en-NL"/>
+        </w:rPr>
+        <w:t xml:space="preserve"> met de shape.</w:t>
+      </w:r>
+      <w:r>
+        <w:rPr>
+          <w:lang w:val="en-NL"/>
+        </w:rPr>
+        <w:t xml:space="preserve"> </w:t>
+      </w:r>
+      <w:proofErr w:type="spellStart"/>
+      <w:r>
+        <w:rPr>
+          <w:lang w:val="en-NL"/>
+        </w:rPr>
+        <w:t>Tijdens</w:t>
+      </w:r>
+      <w:proofErr w:type="spellEnd"/>
+      <w:r>
+        <w:rPr>
+          <w:lang w:val="en-NL"/>
+        </w:rPr>
+        <w:t xml:space="preserve"> het </w:t>
+      </w:r>
+      <w:proofErr w:type="spellStart"/>
+      <w:r>
+        <w:rPr>
+          <w:lang w:val="en-NL"/>
+        </w:rPr>
+        <w:t>doorvoeren</w:t>
+      </w:r>
+      <w:proofErr w:type="spellEnd"/>
+      <w:r>
+        <w:rPr>
+          <w:lang w:val="en-NL"/>
+        </w:rPr>
+        <w:t xml:space="preserve"> van </w:t>
+      </w:r>
+      <w:proofErr w:type="spellStart"/>
+      <w:r>
+        <w:rPr>
+          <w:lang w:val="en-NL"/>
+        </w:rPr>
+        <w:t>deze</w:t>
+      </w:r>
+      <w:proofErr w:type="spellEnd"/>
+      <w:r>
+        <w:rPr>
+          <w:lang w:val="en-NL"/>
+        </w:rPr>
+        <w:t xml:space="preserve"> </w:t>
+      </w:r>
+      <w:proofErr w:type="spellStart"/>
+      <w:r>
+        <w:rPr>
+          <w:lang w:val="en-NL"/>
+        </w:rPr>
+        <w:t>stap</w:t>
+      </w:r>
+      <w:proofErr w:type="spellEnd"/>
+      <w:r>
+        <w:rPr>
+          <w:lang w:val="en-NL"/>
+        </w:rPr>
+        <w:t xml:space="preserve"> </w:t>
+      </w:r>
+      <w:proofErr w:type="spellStart"/>
+      <w:r>
+        <w:rPr>
+          <w:lang w:val="en-NL"/>
+        </w:rPr>
+        <w:t>hebben</w:t>
+      </w:r>
+      <w:proofErr w:type="spellEnd"/>
+      <w:r>
+        <w:rPr>
+          <w:lang w:val="en-NL"/>
+        </w:rPr>
+        <w:t xml:space="preserve"> we op de </w:t>
+      </w:r>
+      <w:proofErr w:type="spellStart"/>
+      <w:r>
+        <w:rPr>
+          <w:lang w:val="en-NL"/>
+        </w:rPr>
+        <w:t>achtergrond</w:t>
+      </w:r>
+      <w:proofErr w:type="spellEnd"/>
+      <w:r>
+        <w:rPr>
+          <w:lang w:val="en-NL"/>
+        </w:rPr>
+        <w:t xml:space="preserve"> </w:t>
+      </w:r>
+      <w:proofErr w:type="spellStart"/>
+      <w:r>
+        <w:rPr>
+          <w:lang w:val="en-NL"/>
+        </w:rPr>
+        <w:t>ook</w:t>
+      </w:r>
+      <w:proofErr w:type="spellEnd"/>
+      <w:r>
+        <w:rPr>
+          <w:lang w:val="en-NL"/>
+        </w:rPr>
+        <w:t xml:space="preserve"> </w:t>
+      </w:r>
+      <w:proofErr w:type="spellStart"/>
+      <w:r>
+        <w:rPr>
+          <w:lang w:val="en-NL"/>
+        </w:rPr>
+        <w:t>nog</w:t>
+      </w:r>
+      <w:proofErr w:type="spellEnd"/>
+      <w:r>
+        <w:rPr>
+          <w:lang w:val="en-NL"/>
+        </w:rPr>
+        <w:t xml:space="preserve"> </w:t>
+      </w:r>
+      <w:proofErr w:type="spellStart"/>
+      <w:r>
+        <w:rPr>
+          <w:lang w:val="en-NL"/>
+        </w:rPr>
+        <w:t>kleine</w:t>
+      </w:r>
+      <w:proofErr w:type="spellEnd"/>
+      <w:r>
+        <w:rPr>
+          <w:lang w:val="en-NL"/>
+        </w:rPr>
+        <w:t xml:space="preserve"> </w:t>
+      </w:r>
+      <w:proofErr w:type="spellStart"/>
+      <w:r>
+        <w:rPr>
+          <w:lang w:val="en-NL"/>
+        </w:rPr>
+        <w:t>wijzigingen</w:t>
+      </w:r>
+      <w:proofErr w:type="spellEnd"/>
+      <w:r>
+        <w:rPr>
+          <w:lang w:val="en-NL"/>
+        </w:rPr>
+        <w:t xml:space="preserve"> </w:t>
+      </w:r>
+      <w:proofErr w:type="spellStart"/>
+      <w:r>
+        <w:rPr>
+          <w:lang w:val="en-NL"/>
+        </w:rPr>
+        <w:t>gemaakt</w:t>
+      </w:r>
+      <w:proofErr w:type="spellEnd"/>
+      <w:r>
+        <w:rPr>
+          <w:lang w:val="en-NL"/>
+        </w:rPr>
+        <w:t xml:space="preserve"> </w:t>
+      </w:r>
+      <w:proofErr w:type="spellStart"/>
+      <w:r>
+        <w:rPr>
+          <w:lang w:val="en-NL"/>
+        </w:rPr>
+        <w:t>aan</w:t>
+      </w:r>
+      <w:proofErr w:type="spellEnd"/>
+      <w:r>
+        <w:rPr>
+          <w:lang w:val="en-NL"/>
+        </w:rPr>
+        <w:t xml:space="preserve"> de code, maar </w:t>
+      </w:r>
+      <w:proofErr w:type="spellStart"/>
+      <w:r>
+        <w:rPr>
+          <w:lang w:val="en-NL"/>
+        </w:rPr>
+        <w:t>deze</w:t>
+      </w:r>
+      <w:proofErr w:type="spellEnd"/>
+      <w:r>
+        <w:rPr>
+          <w:lang w:val="en-NL"/>
+        </w:rPr>
+        <w:t xml:space="preserve"> </w:t>
+      </w:r>
+      <w:proofErr w:type="spellStart"/>
+      <w:r>
+        <w:rPr>
+          <w:lang w:val="en-NL"/>
+        </w:rPr>
+        <w:t>hebben</w:t>
+      </w:r>
+      <w:proofErr w:type="spellEnd"/>
+      <w:r>
+        <w:rPr>
+          <w:lang w:val="en-NL"/>
+        </w:rPr>
+        <w:t xml:space="preserve"> </w:t>
+      </w:r>
+      <w:proofErr w:type="spellStart"/>
+      <w:r>
+        <w:rPr>
+          <w:lang w:val="en-NL"/>
+        </w:rPr>
+        <w:t>niet</w:t>
+      </w:r>
+      <w:proofErr w:type="spellEnd"/>
+      <w:r>
+        <w:rPr>
+          <w:lang w:val="en-NL"/>
+        </w:rPr>
+        <w:t xml:space="preserve"> impact </w:t>
+      </w:r>
+      <w:proofErr w:type="spellStart"/>
+      <w:r>
+        <w:rPr>
+          <w:lang w:val="en-NL"/>
+        </w:rPr>
+        <w:t>gehad</w:t>
+      </w:r>
+      <w:proofErr w:type="spellEnd"/>
+      <w:r>
+        <w:rPr>
+          <w:lang w:val="en-NL"/>
+        </w:rPr>
+        <w:t xml:space="preserve"> op het design pattern van </w:t>
+      </w:r>
+      <w:proofErr w:type="spellStart"/>
+      <w:r>
+        <w:rPr>
+          <w:lang w:val="en-NL"/>
+        </w:rPr>
+        <w:t>deze</w:t>
+      </w:r>
+      <w:proofErr w:type="spellEnd"/>
+      <w:r>
+        <w:rPr>
+          <w:lang w:val="en-NL"/>
+        </w:rPr>
+        <w:t xml:space="preserve"> </w:t>
+      </w:r>
+      <w:proofErr w:type="spellStart"/>
+      <w:r>
+        <w:rPr>
+          <w:lang w:val="en-NL"/>
+        </w:rPr>
+        <w:t>stap</w:t>
+      </w:r>
+      <w:proofErr w:type="spellEnd"/>
+      <w:r>
+        <w:rPr>
+          <w:lang w:val="en-NL"/>
+        </w:rPr>
+        <w:t>.</w:t>
+      </w:r>
+    </w:p>
+    <w:p>
+      <w:pPr>
+        <w:rPr>
           <w:b/>
           <w:bCs/>
           <w:lang w:val="nl-NL"/>
@@ -8052,7 +11013,7 @@
       </w:r>
     </w:p>
     <w:sectPr>
-      <w:footerReference w:type="default" r:id="rId18"/>
+      <w:footerReference w:type="default" r:id="rId21"/>
       <w:pgSz w:w="12240" w:h="15840"/>
       <w:pgMar w:top="1440" w:right="1440" w:bottom="1440" w:left="1440" w:header="720" w:footer="720" w:gutter="0"/>
       <w:pgNumType w:start="0"/>
@@ -9335,6 +12296,119 @@
       <w:contextualSpacing/>
     </w:pPr>
   </w:style>
+  <w:style w:type="character" w:styleId="Verwijzingopmerking">
+    <w:name w:val="annotation reference"/>
+    <w:basedOn w:val="Standaardalinea-lettertype"/>
+    <w:uiPriority w:val="99"/>
+    <w:semiHidden/>
+    <w:unhideWhenUsed/>
+    <w:rsid w:val="00C72F56"/>
+    <w:rPr>
+      <w:sz w:val="16"/>
+      <w:szCs w:val="16"/>
+    </w:rPr>
+  </w:style>
+  <w:style w:type="paragraph" w:styleId="Tekstopmerking">
+    <w:name w:val="annotation text"/>
+    <w:basedOn w:val="Standaard"/>
+    <w:link w:val="TekstopmerkingChar"/>
+    <w:uiPriority w:val="99"/>
+    <w:semiHidden/>
+    <w:unhideWhenUsed/>
+    <w:rsid w:val="00C72F56"/>
+    <w:pPr>
+      <w:spacing w:line="240" w:lineRule="auto"/>
+    </w:pPr>
+    <w:rPr>
+      <w:sz w:val="20"/>
+      <w:szCs w:val="20"/>
+    </w:rPr>
+  </w:style>
+  <w:style w:type="character" w:customStyle="1" w:styleId="TekstopmerkingChar">
+    <w:name w:val="Tekst opmerking Char"/>
+    <w:basedOn w:val="Standaardalinea-lettertype"/>
+    <w:link w:val="Tekstopmerking"/>
+    <w:uiPriority w:val="99"/>
+    <w:semiHidden/>
+    <w:rsid w:val="00C72F56"/>
+    <w:rPr>
+      <w:sz w:val="20"/>
+      <w:szCs w:val="20"/>
+      <w:lang w:val="en-US"/>
+    </w:rPr>
+  </w:style>
+  <w:style w:type="paragraph" w:styleId="Onderwerpvanopmerking">
+    <w:name w:val="annotation subject"/>
+    <w:basedOn w:val="Tekstopmerking"/>
+    <w:next w:val="Tekstopmerking"/>
+    <w:link w:val="OnderwerpvanopmerkingChar"/>
+    <w:uiPriority w:val="99"/>
+    <w:semiHidden/>
+    <w:unhideWhenUsed/>
+    <w:rsid w:val="00C72F56"/>
+    <w:rPr>
+      <w:b/>
+      <w:bCs/>
+    </w:rPr>
+  </w:style>
+  <w:style w:type="character" w:customStyle="1" w:styleId="OnderwerpvanopmerkingChar">
+    <w:name w:val="Onderwerp van opmerking Char"/>
+    <w:basedOn w:val="TekstopmerkingChar"/>
+    <w:link w:val="Onderwerpvanopmerking"/>
+    <w:uiPriority w:val="99"/>
+    <w:semiHidden/>
+    <w:rsid w:val="00C72F56"/>
+    <w:rPr>
+      <w:b/>
+      <w:bCs/>
+      <w:sz w:val="20"/>
+      <w:szCs w:val="20"/>
+      <w:lang w:val="en-US"/>
+    </w:rPr>
+  </w:style>
+  <w:style w:type="paragraph" w:styleId="Ballontekst">
+    <w:name w:val="Balloon Text"/>
+    <w:basedOn w:val="Standaard"/>
+    <w:link w:val="BallontekstChar"/>
+    <w:uiPriority w:val="99"/>
+    <w:semiHidden/>
+    <w:unhideWhenUsed/>
+    <w:rsid w:val="00C72F56"/>
+    <w:pPr>
+      <w:spacing w:after="0" w:line="240" w:lineRule="auto"/>
+    </w:pPr>
+    <w:rPr>
+      <w:rFonts w:ascii="Segoe UI" w:hAnsi="Segoe UI" w:cs="Segoe UI"/>
+      <w:sz w:val="18"/>
+      <w:szCs w:val="18"/>
+    </w:rPr>
+  </w:style>
+  <w:style w:type="character" w:customStyle="1" w:styleId="BallontekstChar">
+    <w:name w:val="Ballontekst Char"/>
+    <w:basedOn w:val="Standaardalinea-lettertype"/>
+    <w:link w:val="Ballontekst"/>
+    <w:uiPriority w:val="99"/>
+    <w:semiHidden/>
+    <w:rsid w:val="00C72F56"/>
+    <w:rPr>
+      <w:rFonts w:ascii="Segoe UI" w:hAnsi="Segoe UI" w:cs="Segoe UI"/>
+      <w:sz w:val="18"/>
+      <w:szCs w:val="18"/>
+      <w:lang w:val="en-US"/>
+    </w:rPr>
+  </w:style>
+  <w:style w:type="character" w:styleId="Onopgelostemelding">
+    <w:name w:val="Unresolved Mention"/>
+    <w:basedOn w:val="Standaardalinea-lettertype"/>
+    <w:uiPriority w:val="99"/>
+    <w:semiHidden/>
+    <w:unhideWhenUsed/>
+    <w:rsid w:val="00C72F56"/>
+    <w:rPr>
+      <w:color w:val="605E5C"/>
+      <w:shd w:val="clear" w:color="auto" w:fill="E1DFDD"/>
+    </w:rPr>
+  </w:style>
 </w:styles>
 </file>
 

</xml_diff>